<commit_message>
Update multiple outcomes-draw graphs.docx
</commit_message>
<xml_diff>
--- a/multiple outcomes-draw graphs.docx
+++ b/multiple outcomes-draw graphs.docx
@@ -37,8 +37,306 @@
         <w:t>gle causal graph</w:t>
       </w:r>
     </w:p>
-    <w:bookmarkEnd w:id="0"/>
-    <w:bookmarkEnd w:id="1"/>
+    <w:p>
+      <w:pPr>
+        <w:rPr>
+          <w:b/>
+          <w:color w:val="FF0000"/>
+          <w:sz w:val="24"/>
+        </w:rPr>
+      </w:pPr>
+      <w:bookmarkStart w:id="2" w:name="OLE_LINK3"/>
+      <w:bookmarkStart w:id="3" w:name="OLE_LINK4"/>
+      <w:bookmarkEnd w:id="0"/>
+      <w:bookmarkEnd w:id="1"/>
+      <w:r>
+        <w:rPr>
+          <w:b/>
+          <w:color w:val="FF0000"/>
+          <w:sz w:val="24"/>
+        </w:rPr>
+        <w:t>Design needs:</w:t>
+      </w:r>
+    </w:p>
+    <w:bookmarkEnd w:id="2"/>
+    <w:bookmarkEnd w:id="3"/>
+    <w:p>
+      <w:pPr>
+        <w:pStyle w:val="a3"/>
+        <w:numPr>
+          <w:ilvl w:val="0"/>
+          <w:numId w:val="5"/>
+        </w:numPr>
+        <w:ind w:firstLineChars="0"/>
+      </w:pPr>
+      <w:r>
+        <w:t>A</w:t>
+      </w:r>
+      <w:r>
+        <w:rPr>
+          <w:rFonts w:hint="eastAsia"/>
+        </w:rPr>
+        <w:t>ble</w:t>
+      </w:r>
+      <w:r>
+        <w:t xml:space="preserve"> to present </w:t>
+      </w:r>
+      <w:r>
+        <w:rPr>
+          <w:b/>
+        </w:rPr>
+        <w:t>large causal graphs</w:t>
+      </w:r>
+      <w:r>
+        <w:t>, nodes and directed edges</w:t>
+      </w:r>
+      <w:r>
+        <w:t>—computational efficiency</w:t>
+      </w:r>
+      <w:r>
+        <w:t>;</w:t>
+      </w:r>
+    </w:p>
+    <w:p>
+      <w:pPr>
+        <w:pStyle w:val="a3"/>
+        <w:numPr>
+          <w:ilvl w:val="0"/>
+          <w:numId w:val="5"/>
+        </w:numPr>
+        <w:ind w:firstLineChars="0"/>
+      </w:pPr>
+      <w:r>
+        <w:t xml:space="preserve">Show how a factor affects an outcome, </w:t>
+      </w:r>
+      <w:r>
+        <w:rPr>
+          <w:b/>
+        </w:rPr>
+        <w:t>quantitatively</w:t>
+      </w:r>
+      <w:r>
+        <w:t xml:space="preserve"> </w:t>
+      </w:r>
+      <w:r>
+        <w:rPr>
+          <w:b/>
+        </w:rPr>
+        <w:t>estimate</w:t>
+      </w:r>
+      <w:r>
+        <w:t xml:space="preserve"> the influence of each dimension;</w:t>
+      </w:r>
+    </w:p>
+    <w:p>
+      <w:pPr>
+        <w:pStyle w:val="a3"/>
+        <w:numPr>
+          <w:ilvl w:val="0"/>
+          <w:numId w:val="5"/>
+        </w:numPr>
+        <w:ind w:firstLineChars="0"/>
+        <w:rPr>
+          <w:u w:val="single"/>
+        </w:rPr>
+      </w:pPr>
+      <w:r>
+        <w:t xml:space="preserve">Show the </w:t>
+      </w:r>
+      <w:r>
+        <w:rPr>
+          <w:b/>
+        </w:rPr>
+        <w:t>uncertainty</w:t>
+      </w:r>
+      <w:r>
+        <w:t xml:space="preserve"> (by computing the value of O</w:t>
+      </w:r>
+      <w:r>
+        <w:rPr>
+          <w:vertAlign w:val="subscript"/>
+        </w:rPr>
+        <w:t>IN</w:t>
+      </w:r>
+      <w:r>
+        <w:t>/O</w:t>
+      </w:r>
+      <w:r>
+        <w:rPr>
+          <w:vertAlign w:val="subscript"/>
+        </w:rPr>
+        <w:t>CF</w:t>
+      </w:r>
+      <w:r>
+        <w:t xml:space="preserve"> (d), mentioned in step 3 below) of the detected causal relations (computed in step 2)</w:t>
+      </w:r>
+      <w:r>
+        <w:t xml:space="preserve"> </w:t>
+      </w:r>
+      <w:bookmarkStart w:id="4" w:name="OLE_LINK5"/>
+      <w:bookmarkStart w:id="5" w:name="OLE_LINK6"/>
+      <w:r>
+        <w:t>[refer to</w:t>
+      </w:r>
+      <w:r>
+        <w:t xml:space="preserve"> </w:t>
+      </w:r>
+      <w:hyperlink r:id="rId5" w:tgtFrame="_blank" w:history="1">
+        <w:r>
+          <w:rPr>
+            <w:color w:val="5B9BD5" w:themeColor="accent5"/>
+            <w:u w:val="single"/>
+          </w:rPr>
+          <w:t>10.1109/TVCG.2021.3114779</w:t>
+        </w:r>
+      </w:hyperlink>
+      <w:r>
+        <w:rPr>
+          <w:rFonts w:hint="eastAsia"/>
+          <w:u w:val="single"/>
+        </w:rPr>
+        <w:t xml:space="preserve"> </w:t>
+      </w:r>
+      <w:r>
+        <w:t>]</w:t>
+      </w:r>
+      <w:bookmarkEnd w:id="4"/>
+      <w:bookmarkEnd w:id="5"/>
+      <w:r>
+        <w:t xml:space="preserve"> to </w:t>
+      </w:r>
+      <w:r>
+        <w:t xml:space="preserve">support </w:t>
+      </w:r>
+      <w:r>
+        <w:t xml:space="preserve">identification of </w:t>
+      </w:r>
+      <w:r>
+        <w:rPr>
+          <w:b/>
+        </w:rPr>
+        <w:t>spurious causalities</w:t>
+      </w:r>
+      <w:r>
+        <w:t>;</w:t>
+      </w:r>
+    </w:p>
+    <w:p>
+      <w:pPr>
+        <w:pStyle w:val="a3"/>
+        <w:numPr>
+          <w:ilvl w:val="0"/>
+          <w:numId w:val="5"/>
+        </w:numPr>
+        <w:ind w:firstLineChars="0"/>
+      </w:pPr>
+      <w:r>
+        <w:t xml:space="preserve">Incorporate </w:t>
+      </w:r>
+      <w:r>
+        <w:rPr>
+          <w:b/>
+        </w:rPr>
+        <w:t>human knowledge</w:t>
+      </w:r>
+      <w:r>
+        <w:t xml:space="preserve"> in the causal model refinement</w:t>
+      </w:r>
+      <w:r>
+        <w:t>;</w:t>
+      </w:r>
+    </w:p>
+    <w:p>
+      <w:pPr>
+        <w:pStyle w:val="a3"/>
+        <w:numPr>
+          <w:ilvl w:val="0"/>
+          <w:numId w:val="5"/>
+        </w:numPr>
+        <w:ind w:firstLineChars="0"/>
+      </w:pPr>
+      <w:r>
+        <w:t xml:space="preserve">Provide </w:t>
+      </w:r>
+      <w:r>
+        <w:rPr>
+          <w:b/>
+        </w:rPr>
+        <w:t>diagnostic measures on model quality</w:t>
+      </w:r>
+      <w:r>
+        <w:t xml:space="preserve"> </w:t>
+      </w:r>
+      <w:r>
+        <w:t>[refer to</w:t>
+      </w:r>
+      <w:r>
+        <w:t xml:space="preserve"> </w:t>
+      </w:r>
+      <w:r>
+        <w:rPr>
+          <w:color w:val="5B9BD5" w:themeColor="accent5"/>
+          <w:u w:val="single"/>
+        </w:rPr>
+        <w:t>10.1109/TVCG.2020.</w:t>
+      </w:r>
+      <w:proofErr w:type="gramStart"/>
+      <w:r>
+        <w:rPr>
+          <w:color w:val="5B9BD5" w:themeColor="accent5"/>
+          <w:u w:val="single"/>
+        </w:rPr>
+        <w:t>3030465</w:t>
+      </w:r>
+      <w:r>
+        <w:rPr>
+          <w:rFonts w:hint="eastAsia"/>
+          <w:u w:val="single"/>
+        </w:rPr>
+        <w:t xml:space="preserve"> </w:t>
+      </w:r>
+      <w:r>
+        <w:t>]</w:t>
+      </w:r>
+      <w:proofErr w:type="gramEnd"/>
+      <w:r>
+        <w:t>;</w:t>
+      </w:r>
+    </w:p>
+    <w:p>
+      <w:pPr>
+        <w:pStyle w:val="a3"/>
+        <w:numPr>
+          <w:ilvl w:val="0"/>
+          <w:numId w:val="5"/>
+        </w:numPr>
+        <w:ind w:firstLineChars="0"/>
+        <w:rPr>
+          <w:rFonts w:hint="eastAsia"/>
+        </w:rPr>
+      </w:pPr>
+      <w:r>
+        <w:t>Support</w:t>
+      </w:r>
+      <w:r>
+        <w:rPr>
+          <w:b/>
+        </w:rPr>
+        <w:t xml:space="preserve"> real-time graph update</w:t>
+      </w:r>
+      <w:r>
+        <w:t>.</w:t>
+      </w:r>
+    </w:p>
+    <w:p>
+      <w:pPr>
+        <w:rPr>
+          <w:rFonts w:hint="eastAsia"/>
+          <w:b/>
+          <w:sz w:val="24"/>
+        </w:rPr>
+      </w:pPr>
+    </w:p>
     <w:p>
       <w:pPr>
         <w:rPr>
@@ -181,146 +479,41 @@
           <w:color w:val="FF0000"/>
           <w:sz w:val="22"/>
         </w:rPr>
-        <w:t>Map:</w:t>
-      </w:r>
-    </w:p>
-    <w:p>
-      <w:pPr>
-        <w:pStyle w:val="a3"/>
-        <w:numPr>
-          <w:ilvl w:val="0"/>
-          <w:numId w:val="4"/>
-        </w:numPr>
-        <w:ind w:firstLineChars="0"/>
-      </w:pPr>
-      <w:r>
-        <w:t>variable + label: node</w:t>
-      </w:r>
-    </w:p>
-    <w:p>
-      <w:pPr>
-        <w:pStyle w:val="a3"/>
-        <w:numPr>
-          <w:ilvl w:val="1"/>
-          <w:numId w:val="4"/>
-        </w:numPr>
-        <w:ind w:firstLineChars="0"/>
-      </w:pPr>
-      <w:r>
-        <w:rPr>
-          <w:rFonts w:hint="eastAsia"/>
-        </w:rPr>
-        <w:t>v</w:t>
-      </w:r>
-      <w:r>
-        <w:t>ariable type: solid node (numerical), dashed node (categorical)</w:t>
-      </w:r>
-    </w:p>
-    <w:p>
-      <w:pPr>
-        <w:pStyle w:val="a3"/>
-        <w:numPr>
-          <w:ilvl w:val="0"/>
-          <w:numId w:val="4"/>
-        </w:numPr>
-        <w:ind w:firstLineChars="0"/>
-      </w:pPr>
-      <w:r>
-        <w:rPr>
-          <w:rFonts w:hint="eastAsia"/>
-        </w:rPr>
-        <w:t>c</w:t>
-      </w:r>
-      <w:r>
-        <w:t>ausal direction: direction of edge arrow</w:t>
-      </w:r>
-    </w:p>
-    <w:p>
-      <w:pPr>
-        <w:pStyle w:val="a3"/>
-        <w:numPr>
-          <w:ilvl w:val="0"/>
-          <w:numId w:val="4"/>
-        </w:numPr>
-        <w:ind w:firstLineChars="0"/>
-      </w:pPr>
-      <w:r>
-        <w:rPr>
-          <w:rFonts w:hint="eastAsia"/>
-        </w:rPr>
-        <w:t>c</w:t>
-      </w:r>
-      <w:r>
-        <w:t>ausal effect size</w:t>
-      </w:r>
-      <w:r>
-        <w:rPr>
-          <w:rFonts w:hint="eastAsia"/>
-        </w:rPr>
-        <w:t>（</w:t>
-      </w:r>
-      <w:r>
-        <w:rPr>
-          <w:rFonts w:hint="eastAsia"/>
-          <w:b/>
-          <w:color w:val="FF0000"/>
-        </w:rPr>
-        <w:t>o</w:t>
-      </w:r>
-      <w:r>
-        <w:rPr>
-          <w:b/>
-          <w:color w:val="FF0000"/>
-        </w:rPr>
-        <w:t>nly counts those with edges</w:t>
-      </w:r>
-      <w:r>
-        <w:rPr>
-          <w:rFonts w:hint="eastAsia"/>
-        </w:rPr>
-        <w:t>）</w:t>
-      </w:r>
-      <w:r>
-        <w:t>: edge weight</w:t>
-      </w:r>
-    </w:p>
-    <w:p>
-      <w:pPr>
-        <w:pStyle w:val="a3"/>
-        <w:numPr>
-          <w:ilvl w:val="1"/>
-          <w:numId w:val="4"/>
-        </w:numPr>
-        <w:ind w:firstLineChars="0"/>
-      </w:pPr>
-      <w:r>
-        <w:t>positive effect size: solid edge</w:t>
-      </w:r>
-    </w:p>
-    <w:p>
-      <w:pPr>
-        <w:pStyle w:val="a3"/>
-        <w:numPr>
-          <w:ilvl w:val="1"/>
-          <w:numId w:val="4"/>
-        </w:numPr>
-        <w:ind w:firstLineChars="0"/>
-      </w:pPr>
-      <w:r>
-        <w:t>negative effect size: dashed edge</w:t>
-      </w:r>
-    </w:p>
-    <w:p>
-      <w:pPr>
-        <w:pStyle w:val="a3"/>
-        <w:numPr>
-          <w:ilvl w:val="0"/>
-          <w:numId w:val="4"/>
-        </w:numPr>
-        <w:ind w:firstLineChars="0"/>
-      </w:pPr>
-      <w:r>
-        <w:t>Outcome is highlighted in red</w:t>
+        <w:t xml:space="preserve">2.1 </w:t>
+      </w:r>
+      <w:r>
+        <w:rPr>
+          <w:b/>
+          <w:color w:val="FF0000"/>
+          <w:sz w:val="22"/>
+        </w:rPr>
+        <w:t>G</w:t>
+      </w:r>
+      <w:r>
+        <w:rPr>
+          <w:rFonts w:hint="eastAsia"/>
+          <w:b/>
+          <w:color w:val="FF0000"/>
+          <w:sz w:val="22"/>
+        </w:rPr>
+        <w:t>raph</w:t>
+      </w:r>
+      <w:r>
+        <w:rPr>
+          <w:b/>
+          <w:color w:val="FF0000"/>
+          <w:sz w:val="22"/>
+        </w:rPr>
+        <w:t xml:space="preserve"> </w:t>
+      </w:r>
+      <w:r>
+        <w:rPr>
+          <w:rFonts w:hint="eastAsia"/>
+          <w:b/>
+          <w:color w:val="FF0000"/>
+          <w:sz w:val="22"/>
+        </w:rPr>
+        <w:t>layout</w:t>
       </w:r>
     </w:p>
     <w:p>
@@ -329,10 +522,10 @@
           <w:noProof/>
         </w:rPr>
         <w:drawing>
-          <wp:inline distT="0" distB="0" distL="0" distR="0" wp14:anchorId="7B923F09" wp14:editId="609A3973">
-            <wp:extent cx="2796989" cy="4129205"/>
-            <wp:effectExtent l="0" t="0" r="3810" b="5080"/>
-            <wp:docPr id="8" name="图片 8"/>
+          <wp:inline distT="0" distB="0" distL="0" distR="0" wp14:anchorId="1468AE9C" wp14:editId="351F9331">
+            <wp:extent cx="5274310" cy="3151875"/>
+            <wp:effectExtent l="0" t="0" r="2540" b="0"/>
+            <wp:docPr id="3" name="图片 3" descr="C:\Users\MENGJI~1\AppData\Local\Temp\WeChat Files\2a49e837c7fe223ff749d58136d1bac.png"/>
             <wp:cNvGraphicFramePr>
               <a:graphicFrameLocks xmlns:a="http://schemas.openxmlformats.org/drawingml/2006/main" noChangeAspect="1"/>
             </wp:cNvGraphicFramePr>
@@ -340,23 +533,36 @@
               <a:graphicData uri="http://schemas.openxmlformats.org/drawingml/2006/picture">
                 <pic:pic xmlns:pic="http://schemas.openxmlformats.org/drawingml/2006/picture">
                   <pic:nvPicPr>
-                    <pic:cNvPr id="1" name=""/>
-                    <pic:cNvPicPr/>
+                    <pic:cNvPr id="0" name="Picture 1" descr="C:\Users\MENGJI~1\AppData\Local\Temp\WeChat Files\2a49e837c7fe223ff749d58136d1bac.png"/>
+                    <pic:cNvPicPr>
+                      <a:picLocks noChangeAspect="1" noChangeArrowheads="1"/>
+                    </pic:cNvPicPr>
                   </pic:nvPicPr>
                   <pic:blipFill>
-                    <a:blip r:embed="rId5"/>
+                    <a:blip r:embed="rId6" cstate="print">
+                      <a:extLst>
+                        <a:ext uri="{28A0092B-C50C-407E-A947-70E740481C1C}">
+                          <a14:useLocalDpi xmlns:a14="http://schemas.microsoft.com/office/drawing/2010/main" val="0"/>
+                        </a:ext>
+                      </a:extLst>
+                    </a:blip>
+                    <a:srcRect/>
                     <a:stretch>
                       <a:fillRect/>
                     </a:stretch>
                   </pic:blipFill>
-                  <pic:spPr>
+                  <pic:spPr bwMode="auto">
                     <a:xfrm>
                       <a:off x="0" y="0"/>
-                      <a:ext cx="2854315" cy="4213836"/>
+                      <a:ext cx="5274310" cy="3151875"/>
                     </a:xfrm>
                     <a:prstGeom prst="rect">
                       <a:avLst/>
                     </a:prstGeom>
+                    <a:noFill/>
+                    <a:ln>
+                      <a:noFill/>
+                    </a:ln>
                   </pic:spPr>
                 </pic:pic>
               </a:graphicData>
@@ -366,183 +572,229 @@
       </w:r>
     </w:p>
     <w:p>
-      <w:pPr>
-        <w:rPr>
-          <w:b/>
-          <w:sz w:val="24"/>
-        </w:rPr>
-      </w:pPr>
-      <w:r>
-        <w:rPr>
-          <w:b/>
-          <w:sz w:val="24"/>
-        </w:rPr>
-        <w:t>3</w:t>
-      </w:r>
-      <w:r>
-        <w:rPr>
-          <w:b/>
-          <w:sz w:val="24"/>
-        </w:rPr>
-        <w:t>. counterfactual approach to identify potential confounding</w:t>
-      </w:r>
-    </w:p>
-    <w:p>
-      <w:pPr>
-        <w:rPr>
-          <w:rFonts w:ascii="Arial" w:hAnsi="Arial" w:cs="Arial"/>
-          <w:b/>
-          <w:i/>
-          <w:color w:val="333333"/>
-          <w:sz w:val="20"/>
-          <w:szCs w:val="20"/>
-          <w:shd w:val="clear" w:color="auto" w:fill="FFFFFF"/>
-        </w:rPr>
-      </w:pPr>
-      <w:r>
-        <w:rPr>
-          <w:rFonts w:hint="eastAsia"/>
-          <w:b/>
-          <w:i/>
-        </w:rPr>
-        <w:t>[</w:t>
-      </w:r>
-      <w:r>
-        <w:rPr>
-          <w:b/>
-          <w:i/>
+      <w:r>
+        <w:t xml:space="preserve">We adapt existing layered </w:t>
+      </w:r>
+      <w:r>
+        <w:rPr>
+          <w:b/>
+          <w:highlight w:val="yellow"/>
+        </w:rPr>
+        <w:t>graph layouts</w:t>
+      </w:r>
+      <w:r>
+        <w:rPr>
+          <w:b/>
         </w:rPr>
         <w:t xml:space="preserve"> </w:t>
       </w:r>
       <w:r>
-        <w:rPr>
-          <w:rFonts w:ascii="Arial" w:hAnsi="Arial" w:cs="Arial"/>
-          <w:b/>
-          <w:i/>
-          <w:color w:val="333333"/>
-          <w:sz w:val="20"/>
-          <w:szCs w:val="20"/>
-          <w:shd w:val="clear" w:color="auto" w:fill="FFFFFF"/>
-        </w:rPr>
-        <w:t xml:space="preserve">S. Kaul, D. Borland, N. Cao and D. </w:t>
+        <w:t>[4] and techniques for reducing edge-crossings [19] to the causal graph visualization.</w:t>
+      </w:r>
+      <w:r>
+        <w:t xml:space="preserve"> </w:t>
+      </w:r>
+      <w:r>
+        <w:rPr>
+          <w:rFonts w:hint="eastAsia"/>
+        </w:rPr>
+        <w:t>【</w:t>
+      </w:r>
+      <w:r>
+        <w:t xml:space="preserve">X. </w:t>
       </w:r>
       <w:proofErr w:type="spellStart"/>
       <w:r>
-        <w:rPr>
-          <w:rFonts w:ascii="Arial" w:hAnsi="Arial" w:cs="Arial"/>
-          <w:b/>
-          <w:i/>
-          <w:color w:val="333333"/>
-          <w:sz w:val="20"/>
-          <w:szCs w:val="20"/>
-          <w:shd w:val="clear" w:color="auto" w:fill="FFFFFF"/>
-        </w:rPr>
-        <w:t>Gotz</w:t>
+        <w:t>Xie</w:t>
       </w:r>
       <w:proofErr w:type="spellEnd"/>
       <w:r>
-        <w:rPr>
-          <w:rFonts w:ascii="Arial" w:hAnsi="Arial" w:cs="Arial"/>
-          <w:b/>
-          <w:i/>
-          <w:color w:val="333333"/>
-          <w:sz w:val="20"/>
-          <w:szCs w:val="20"/>
-          <w:shd w:val="clear" w:color="auto" w:fill="FFFFFF"/>
-        </w:rPr>
-        <w:t>, "Improving Visualization Interpretation Using Counterfactuals," in </w:t>
-      </w:r>
-      <w:r>
-        <w:rPr>
-          <w:rStyle w:val="a4"/>
-          <w:rFonts w:ascii="Arial" w:hAnsi="Arial" w:cs="Arial"/>
-          <w:b/>
-          <w:i w:val="0"/>
-          <w:color w:val="333333"/>
-          <w:sz w:val="20"/>
-          <w:szCs w:val="20"/>
-          <w:shd w:val="clear" w:color="auto" w:fill="FFFFFF"/>
-        </w:rPr>
-        <w:t>IEEE Transactions on Visualization and Computer Graphics</w:t>
-      </w:r>
-      <w:r>
-        <w:rPr>
-          <w:rFonts w:ascii="Arial" w:hAnsi="Arial" w:cs="Arial"/>
-          <w:b/>
-          <w:i/>
-          <w:color w:val="333333"/>
-          <w:sz w:val="20"/>
-          <w:szCs w:val="20"/>
-          <w:shd w:val="clear" w:color="auto" w:fill="FFFFFF"/>
-        </w:rPr>
-        <w:t xml:space="preserve">, vol. 28, no. 1, pp. 998-1008, Jan. 2022, </w:t>
+        <w:t xml:space="preserve">, F. Du and Y. Wu, "A Visual Analytics Approach for Exploratory Causal Analysis: Exploration, Validation, and Applications," in IEEE Transactions on </w:t>
+      </w:r>
+      <w:r>
+        <w:lastRenderedPageBreak/>
+        <w:t xml:space="preserve">Visualization and Computer Graphics, vol. 27, no. 2, pp. 1448-1458, Feb. 2021, </w:t>
       </w:r>
       <w:proofErr w:type="spellStart"/>
       <w:r>
-        <w:rPr>
-          <w:rFonts w:ascii="Arial" w:hAnsi="Arial" w:cs="Arial"/>
-          <w:b/>
-          <w:i/>
-          <w:color w:val="333333"/>
-          <w:sz w:val="20"/>
-          <w:szCs w:val="20"/>
-          <w:shd w:val="clear" w:color="auto" w:fill="FFFFFF"/>
-        </w:rPr>
         <w:t>doi</w:t>
       </w:r>
       <w:proofErr w:type="spellEnd"/>
       <w:r>
-        <w:rPr>
-          <w:rFonts w:ascii="Arial" w:hAnsi="Arial" w:cs="Arial"/>
-          <w:b/>
-          <w:i/>
-          <w:color w:val="333333"/>
-          <w:sz w:val="20"/>
-          <w:szCs w:val="20"/>
-          <w:shd w:val="clear" w:color="auto" w:fill="FFFFFF"/>
-        </w:rPr>
-        <w:t>: 10.1109/TVCG.2021.3114779.]</w:t>
-      </w:r>
-    </w:p>
-    <w:p/>
+        <w:t>: 10.1109/TVCG.2020.3028957.</w:t>
+      </w:r>
+      <w:r>
+        <w:rPr>
+          <w:rFonts w:hint="eastAsia"/>
+        </w:rPr>
+        <w:t>】</w:t>
+      </w:r>
+    </w:p>
+    <w:p>
+      <w:pPr>
+        <w:rPr>
+          <w:b/>
+          <w:color w:val="FF0000"/>
+          <w:sz w:val="22"/>
+        </w:rPr>
+      </w:pPr>
+      <w:r>
+        <w:rPr>
+          <w:b/>
+          <w:color w:val="FF0000"/>
+          <w:sz w:val="22"/>
+        </w:rPr>
+        <w:t xml:space="preserve">2.2 </w:t>
+      </w:r>
+      <w:r>
+        <w:rPr>
+          <w:b/>
+          <w:color w:val="FF0000"/>
+          <w:sz w:val="22"/>
+        </w:rPr>
+        <w:t>Map:</w:t>
+      </w:r>
+    </w:p>
     <w:p>
       <w:pPr>
         <w:pStyle w:val="a3"/>
         <w:numPr>
           <w:ilvl w:val="0"/>
-          <w:numId w:val="3"/>
+          <w:numId w:val="4"/>
         </w:numPr>
         <w:ind w:firstLineChars="0"/>
       </w:pPr>
       <w:r>
-        <w:t>Applying a</w:t>
-      </w:r>
-      <w:r>
-        <w:rPr>
-          <w:color w:val="FF0000"/>
-        </w:rPr>
-        <w:t xml:space="preserve"> filter constraint (f)</w:t>
-      </w:r>
-      <w:r>
-        <w:t xml:space="preserve"> based on one of the features selected in step 1 and create three subsets----the included subset (IN)</w:t>
-      </w:r>
-      <w:r>
-        <w:rPr>
-          <w:rFonts w:hint="eastAsia"/>
-        </w:rPr>
-        <w:t>、</w:t>
-      </w:r>
-      <w:r>
-        <w:t>counterfactual subset (CF)</w:t>
-      </w:r>
-      <w:r>
-        <w:rPr>
-          <w:rFonts w:hint="eastAsia"/>
-        </w:rPr>
-        <w:t>、e</w:t>
-      </w:r>
-      <w:r>
-        <w:t>xcluded subset (EX)</w:t>
+        <w:t>variable + label: node</w:t>
+      </w:r>
+    </w:p>
+    <w:p>
+      <w:pPr>
+        <w:pStyle w:val="a3"/>
+        <w:numPr>
+          <w:ilvl w:val="1"/>
+          <w:numId w:val="4"/>
+        </w:numPr>
+        <w:ind w:firstLineChars="0"/>
+      </w:pPr>
+      <w:r>
+        <w:rPr>
+          <w:rFonts w:hint="eastAsia"/>
+        </w:rPr>
+        <w:t>v</w:t>
+      </w:r>
+      <w:r>
+        <w:t>ariable type: solid node (numerical), dashed node (categorical)</w:t>
+      </w:r>
+    </w:p>
+    <w:p>
+      <w:pPr>
+        <w:pStyle w:val="a3"/>
+        <w:numPr>
+          <w:ilvl w:val="0"/>
+          <w:numId w:val="4"/>
+        </w:numPr>
+        <w:ind w:firstLineChars="0"/>
+      </w:pPr>
+      <w:r>
+        <w:rPr>
+          <w:rFonts w:hint="eastAsia"/>
+        </w:rPr>
+        <w:t>c</w:t>
+      </w:r>
+      <w:r>
+        <w:t>ausal direction: direction of edge arrow</w:t>
+      </w:r>
+    </w:p>
+    <w:p>
+      <w:pPr>
+        <w:pStyle w:val="a3"/>
+        <w:numPr>
+          <w:ilvl w:val="0"/>
+          <w:numId w:val="4"/>
+        </w:numPr>
+        <w:ind w:firstLineChars="0"/>
+      </w:pPr>
+      <w:r>
+        <w:rPr>
+          <w:rFonts w:hint="eastAsia"/>
+        </w:rPr>
+        <w:t>c</w:t>
+      </w:r>
+      <w:r>
+        <w:t>ausal effect size</w:t>
+      </w:r>
+      <w:r>
+        <w:rPr>
+          <w:rFonts w:hint="eastAsia"/>
+        </w:rPr>
+        <w:t>（</w:t>
+      </w:r>
+      <w:r>
+        <w:rPr>
+          <w:rFonts w:hint="eastAsia"/>
+          <w:b/>
+          <w:color w:val="FF0000"/>
+        </w:rPr>
+        <w:t>o</w:t>
+      </w:r>
+      <w:r>
+        <w:rPr>
+          <w:b/>
+          <w:color w:val="FF0000"/>
+        </w:rPr>
+        <w:t>nly counts those with edges</w:t>
+      </w:r>
+      <w:r>
+        <w:rPr>
+          <w:rFonts w:hint="eastAsia"/>
+        </w:rPr>
+        <w:t>）</w:t>
+      </w:r>
+      <w:r>
+        <w:t>: edge weight</w:t>
+      </w:r>
+    </w:p>
+    <w:p>
+      <w:pPr>
+        <w:pStyle w:val="a3"/>
+        <w:numPr>
+          <w:ilvl w:val="1"/>
+          <w:numId w:val="4"/>
+        </w:numPr>
+        <w:ind w:firstLineChars="0"/>
+      </w:pPr>
+      <w:r>
+        <w:t>positive effect size: solid edge</w:t>
+      </w:r>
+    </w:p>
+    <w:p>
+      <w:pPr>
+        <w:pStyle w:val="a3"/>
+        <w:numPr>
+          <w:ilvl w:val="1"/>
+          <w:numId w:val="4"/>
+        </w:numPr>
+        <w:ind w:firstLineChars="0"/>
+      </w:pPr>
+      <w:r>
+        <w:t>negative effect size: dashed edge</w:t>
+      </w:r>
+    </w:p>
+    <w:p>
+      <w:pPr>
+        <w:pStyle w:val="a3"/>
+        <w:numPr>
+          <w:ilvl w:val="0"/>
+          <w:numId w:val="4"/>
+        </w:numPr>
+        <w:ind w:firstLineChars="0"/>
+      </w:pPr>
+      <w:r>
+        <w:t>Outcome is highlighted</w:t>
+      </w:r>
+      <w:r>
+        <w:t>.</w:t>
       </w:r>
     </w:p>
     <w:p>
@@ -551,52 +803,10 @@
           <w:noProof/>
         </w:rPr>
         <w:drawing>
-          <wp:inline distT="0" distB="0" distL="0" distR="0" wp14:anchorId="693E3D2C" wp14:editId="13BDB726">
-            <wp:extent cx="4606229" cy="2096261"/>
-            <wp:effectExtent l="0" t="0" r="4445" b="0"/>
-            <wp:docPr id="1" name="图片 1"/>
-            <wp:cNvGraphicFramePr>
-              <a:graphicFrameLocks xmlns:a="http://schemas.openxmlformats.org/drawingml/2006/main" noChangeAspect="1"/>
-            </wp:cNvGraphicFramePr>
-            <a:graphic xmlns:a="http://schemas.openxmlformats.org/drawingml/2006/main">
-              <a:graphicData uri="http://schemas.openxmlformats.org/drawingml/2006/picture">
-                <pic:pic xmlns:pic="http://schemas.openxmlformats.org/drawingml/2006/picture">
-                  <pic:nvPicPr>
-                    <pic:cNvPr id="1" name=""/>
-                    <pic:cNvPicPr/>
-                  </pic:nvPicPr>
-                  <pic:blipFill>
-                    <a:blip r:embed="rId6"/>
-                    <a:stretch>
-                      <a:fillRect/>
-                    </a:stretch>
-                  </pic:blipFill>
-                  <pic:spPr>
-                    <a:xfrm>
-                      <a:off x="0" y="0"/>
-                      <a:ext cx="4631591" cy="2107803"/>
-                    </a:xfrm>
-                    <a:prstGeom prst="rect">
-                      <a:avLst/>
-                    </a:prstGeom>
-                  </pic:spPr>
-                </pic:pic>
-              </a:graphicData>
-            </a:graphic>
-          </wp:inline>
-        </w:drawing>
-      </w:r>
-    </w:p>
-    <w:p>
-      <w:r>
-        <w:rPr>
-          <w:noProof/>
-        </w:rPr>
-        <w:drawing>
-          <wp:inline distT="0" distB="0" distL="0" distR="0" wp14:anchorId="7027F170" wp14:editId="47663E36">
-            <wp:extent cx="5197900" cy="3082068"/>
-            <wp:effectExtent l="0" t="0" r="3175" b="4445"/>
-            <wp:docPr id="2" name="图片 2"/>
+          <wp:inline distT="0" distB="0" distL="0" distR="0" wp14:anchorId="6601F347" wp14:editId="73DECDB2">
+            <wp:extent cx="2796989" cy="4129205"/>
+            <wp:effectExtent l="0" t="0" r="3810" b="5080"/>
+            <wp:docPr id="8" name="图片 8"/>
             <wp:cNvGraphicFramePr>
               <a:graphicFrameLocks xmlns:a="http://schemas.openxmlformats.org/drawingml/2006/main" noChangeAspect="1"/>
             </wp:cNvGraphicFramePr>
@@ -616,7 +826,7 @@
                   <pic:spPr>
                     <a:xfrm>
                       <a:off x="0" y="0"/>
-                      <a:ext cx="5201442" cy="3084168"/>
+                      <a:ext cx="2854315" cy="4213836"/>
                     </a:xfrm>
                     <a:prstGeom prst="rect">
                       <a:avLst/>
@@ -629,6 +839,148 @@
         </w:drawing>
       </w:r>
     </w:p>
+    <w:p/>
+    <w:p/>
+    <w:p>
+      <w:pPr>
+        <w:rPr>
+          <w:b/>
+          <w:sz w:val="24"/>
+        </w:rPr>
+      </w:pPr>
+      <w:r>
+        <w:rPr>
+          <w:b/>
+          <w:sz w:val="24"/>
+        </w:rPr>
+        <w:t>3</w:t>
+      </w:r>
+      <w:r>
+        <w:rPr>
+          <w:b/>
+          <w:sz w:val="24"/>
+        </w:rPr>
+        <w:t>. counterfactual approach to identify potential confounding</w:t>
+      </w:r>
+    </w:p>
+    <w:p>
+      <w:pPr>
+        <w:rPr>
+          <w:rFonts w:ascii="Arial" w:hAnsi="Arial" w:cs="Arial"/>
+          <w:b/>
+          <w:i/>
+          <w:color w:val="333333"/>
+          <w:sz w:val="20"/>
+          <w:szCs w:val="20"/>
+          <w:shd w:val="clear" w:color="auto" w:fill="FFFFFF"/>
+        </w:rPr>
+      </w:pPr>
+      <w:r>
+        <w:rPr>
+          <w:rFonts w:hint="eastAsia"/>
+          <w:b/>
+          <w:i/>
+        </w:rPr>
+        <w:t>[</w:t>
+      </w:r>
+      <w:r>
+        <w:rPr>
+          <w:b/>
+          <w:i/>
+        </w:rPr>
+        <w:t xml:space="preserve"> </w:t>
+      </w:r>
+      <w:r>
+        <w:rPr>
+          <w:rFonts w:ascii="Arial" w:hAnsi="Arial" w:cs="Arial"/>
+          <w:b/>
+          <w:i/>
+          <w:color w:val="333333"/>
+          <w:sz w:val="20"/>
+          <w:szCs w:val="20"/>
+          <w:shd w:val="clear" w:color="auto" w:fill="FFFFFF"/>
+        </w:rPr>
+        <w:t xml:space="preserve">S. Kaul, D. Borland, N. Cao and D. </w:t>
+      </w:r>
+      <w:proofErr w:type="spellStart"/>
+      <w:r>
+        <w:rPr>
+          <w:rFonts w:ascii="Arial" w:hAnsi="Arial" w:cs="Arial"/>
+          <w:b/>
+          <w:i/>
+          <w:color w:val="333333"/>
+          <w:sz w:val="20"/>
+          <w:szCs w:val="20"/>
+          <w:shd w:val="clear" w:color="auto" w:fill="FFFFFF"/>
+        </w:rPr>
+        <w:t>Gotz</w:t>
+      </w:r>
+      <w:proofErr w:type="spellEnd"/>
+      <w:r>
+        <w:rPr>
+          <w:rFonts w:ascii="Arial" w:hAnsi="Arial" w:cs="Arial"/>
+          <w:b/>
+          <w:i/>
+          <w:color w:val="333333"/>
+          <w:sz w:val="20"/>
+          <w:szCs w:val="20"/>
+          <w:shd w:val="clear" w:color="auto" w:fill="FFFFFF"/>
+        </w:rPr>
+        <w:t>, "Improving Visualization Interpretation Using Counterfactuals," in </w:t>
+      </w:r>
+      <w:r>
+        <w:rPr>
+          <w:rStyle w:val="a4"/>
+          <w:rFonts w:ascii="Arial" w:hAnsi="Arial" w:cs="Arial"/>
+          <w:b/>
+          <w:i w:val="0"/>
+          <w:color w:val="333333"/>
+          <w:sz w:val="20"/>
+          <w:szCs w:val="20"/>
+          <w:shd w:val="clear" w:color="auto" w:fill="FFFFFF"/>
+        </w:rPr>
+        <w:t>IEEE Transactions on Visualization and Computer Graphics</w:t>
+      </w:r>
+      <w:r>
+        <w:rPr>
+          <w:rFonts w:ascii="Arial" w:hAnsi="Arial" w:cs="Arial"/>
+          <w:b/>
+          <w:i/>
+          <w:color w:val="333333"/>
+          <w:sz w:val="20"/>
+          <w:szCs w:val="20"/>
+          <w:shd w:val="clear" w:color="auto" w:fill="FFFFFF"/>
+        </w:rPr>
+        <w:t xml:space="preserve">, vol. 28, no. 1, pp. 998-1008, Jan. 2022, </w:t>
+      </w:r>
+      <w:proofErr w:type="spellStart"/>
+      <w:r>
+        <w:rPr>
+          <w:rFonts w:ascii="Arial" w:hAnsi="Arial" w:cs="Arial"/>
+          <w:b/>
+          <w:i/>
+          <w:color w:val="333333"/>
+          <w:sz w:val="20"/>
+          <w:szCs w:val="20"/>
+          <w:shd w:val="clear" w:color="auto" w:fill="FFFFFF"/>
+        </w:rPr>
+        <w:t>doi</w:t>
+      </w:r>
+      <w:proofErr w:type="spellEnd"/>
+      <w:r>
+        <w:rPr>
+          <w:rFonts w:ascii="Arial" w:hAnsi="Arial" w:cs="Arial"/>
+          <w:b/>
+          <w:i/>
+          <w:color w:val="333333"/>
+          <w:sz w:val="20"/>
+          <w:szCs w:val="20"/>
+          <w:shd w:val="clear" w:color="auto" w:fill="FFFFFF"/>
+        </w:rPr>
+        <w:t>: 10.1109/TVCG.2021.3114779.]</w:t>
+      </w:r>
+    </w:p>
+    <w:p/>
     <w:p>
       <w:pPr>
         <w:pStyle w:val="a3"/>
@@ -639,164 +991,34 @@
         <w:ind w:firstLineChars="0"/>
       </w:pPr>
       <w:r>
-        <w:t xml:space="preserve">Observe impact on the </w:t>
-      </w:r>
-      <w:r>
-        <w:rPr>
-          <w:b/>
-          <w:color w:val="FF0000"/>
-        </w:rPr>
-        <w:t>target node</w:t>
-      </w:r>
-      <w:r>
-        <w:t xml:space="preserve"> distributions of the IN, CF, and EX subsets</w:t>
-      </w:r>
-      <w:r>
-        <w:t xml:space="preserve"> of the </w:t>
-      </w:r>
-      <w:r>
-        <w:rPr>
-          <w:b/>
-          <w:color w:val="FF0000"/>
-        </w:rPr>
-        <w:t>start node</w:t>
-      </w:r>
-      <w:r>
-        <w:t xml:space="preserve"> ---- O</w:t>
-      </w:r>
-      <w:r>
-        <w:rPr>
-          <w:vertAlign w:val="subscript"/>
-        </w:rPr>
-        <w:t>IN</w:t>
-      </w:r>
-      <w:r>
-        <w:t>, O</w:t>
-      </w:r>
-      <w:r>
-        <w:rPr>
-          <w:vertAlign w:val="subscript"/>
-        </w:rPr>
-        <w:t>CF</w:t>
-      </w:r>
-      <w:r>
-        <w:t>, O</w:t>
-      </w:r>
-      <w:r>
-        <w:rPr>
-          <w:vertAlign w:val="subscript"/>
-        </w:rPr>
-        <w:t>EX</w:t>
-      </w:r>
-    </w:p>
-    <w:p>
-      <w:r>
-        <w:t>Compute the value of O</w:t>
-      </w:r>
-      <w:r>
-        <w:rPr>
-          <w:vertAlign w:val="subscript"/>
-        </w:rPr>
-        <w:t>IN</w:t>
-      </w:r>
-      <w:r>
-        <w:t>/O</w:t>
-      </w:r>
-      <w:r>
-        <w:rPr>
-          <w:vertAlign w:val="subscript"/>
-        </w:rPr>
-        <w:t>CF</w:t>
-      </w:r>
-      <w:r>
-        <w:t xml:space="preserve"> (d) to measure the difference between O</w:t>
-      </w:r>
-      <w:r>
-        <w:rPr>
-          <w:vertAlign w:val="subscript"/>
-        </w:rPr>
-        <w:t>IN</w:t>
-      </w:r>
-      <w:r>
-        <w:t xml:space="preserve"> </w:t>
-      </w:r>
-      <w:r>
-        <w:t>and O</w:t>
-      </w:r>
-      <w:r>
-        <w:rPr>
-          <w:vertAlign w:val="subscript"/>
-        </w:rPr>
-        <w:t>CF</w:t>
-      </w:r>
-      <w:r>
-        <w:t>,</w:t>
-      </w:r>
-    </w:p>
-    <w:p>
-      <w:r>
-        <w:t xml:space="preserve">D ranks between 0-1, </w:t>
-      </w:r>
-      <w:r>
-        <w:rPr>
-          <w:b/>
-          <w:color w:val="FF0000"/>
-        </w:rPr>
-        <w:t>0 corresponds to no impact by f (i.e., O</w:t>
-      </w:r>
-      <w:r>
-        <w:rPr>
-          <w:b/>
-          <w:color w:val="FF0000"/>
-          <w:vertAlign w:val="subscript"/>
-        </w:rPr>
-        <w:t>IN</w:t>
-      </w:r>
-      <w:r>
-        <w:rPr>
-          <w:b/>
-          <w:color w:val="FF0000"/>
-        </w:rPr>
-        <w:t xml:space="preserve"> = O</w:t>
-      </w:r>
-      <w:r>
-        <w:rPr>
-          <w:b/>
-          <w:color w:val="FF0000"/>
-          <w:vertAlign w:val="subscript"/>
-        </w:rPr>
-        <w:t>CF</w:t>
-      </w:r>
-      <w:r>
-        <w:rPr>
-          <w:b/>
-          <w:color w:val="FF0000"/>
-        </w:rPr>
-        <w:t xml:space="preserve">) [likely to be a confounding variable] </w:t>
-      </w:r>
-      <w:r>
-        <w:t>and 1 corresponds to a large impact (i.e., a maximal difference between O</w:t>
-      </w:r>
-      <w:r>
-        <w:rPr>
-          <w:vertAlign w:val="subscript"/>
-        </w:rPr>
-        <w:t>IN</w:t>
-      </w:r>
-      <w:r>
-        <w:t xml:space="preserve"> </w:t>
-      </w:r>
-      <w:r>
-        <w:t>and O</w:t>
-      </w:r>
-      <w:r>
-        <w:rPr>
-          <w:vertAlign w:val="subscript"/>
-        </w:rPr>
-        <w:t>CF</w:t>
-      </w:r>
-      <w:r>
-        <w:t xml:space="preserve">). </w:t>
+        <w:t>Applying a</w:t>
+      </w:r>
+      <w:r>
+        <w:rPr>
+          <w:color w:val="FF0000"/>
+        </w:rPr>
+        <w:t xml:space="preserve"> filter constraint (f)</w:t>
+      </w:r>
+      <w:r>
+        <w:t xml:space="preserve"> based on one of the features selected in step 1 and create three subsets----the included subset (IN)</w:t>
+      </w:r>
+      <w:r>
+        <w:rPr>
+          <w:rFonts w:hint="eastAsia"/>
+        </w:rPr>
+        <w:t>、</w:t>
+      </w:r>
+      <w:r>
+        <w:t>counterfactual subset (CF)</w:t>
+      </w:r>
+      <w:r>
+        <w:rPr>
+          <w:rFonts w:hint="eastAsia"/>
+        </w:rPr>
+        <w:t>、e</w:t>
+      </w:r>
+      <w:r>
+        <w:t>xcluded subset (EX)</w:t>
       </w:r>
     </w:p>
     <w:p>
@@ -806,10 +1028,10 @@
         </w:rPr>
         <w:lastRenderedPageBreak/>
         <w:drawing>
-          <wp:inline distT="0" distB="0" distL="0" distR="0" wp14:anchorId="7CB49799" wp14:editId="6E49FA54">
-            <wp:extent cx="5274310" cy="6862445"/>
-            <wp:effectExtent l="0" t="0" r="2540" b="0"/>
-            <wp:docPr id="4" name="图片 4"/>
+          <wp:inline distT="0" distB="0" distL="0" distR="0" wp14:anchorId="693E3D2C" wp14:editId="5493B7DF">
+            <wp:extent cx="4307949" cy="1960516"/>
+            <wp:effectExtent l="0" t="0" r="0" b="1905"/>
+            <wp:docPr id="1" name="图片 1"/>
             <wp:cNvGraphicFramePr>
               <a:graphicFrameLocks xmlns:a="http://schemas.openxmlformats.org/drawingml/2006/main" noChangeAspect="1"/>
             </wp:cNvGraphicFramePr>
@@ -829,7 +1051,7 @@
                   <pic:spPr>
                     <a:xfrm>
                       <a:off x="0" y="0"/>
-                      <a:ext cx="5274310" cy="6862445"/>
+                      <a:ext cx="4340162" cy="1975176"/>
                     </a:xfrm>
                     <a:prstGeom prst="rect">
                       <a:avLst/>
@@ -842,183 +1064,16 @@
         </w:drawing>
       </w:r>
     </w:p>
-    <w:p/>
-    <w:p>
-      <w:pPr>
-        <w:rPr>
-          <w:b/>
-          <w:sz w:val="24"/>
-        </w:rPr>
-      </w:pPr>
-      <w:r>
-        <w:rPr>
-          <w:b/>
-          <w:sz w:val="24"/>
-        </w:rPr>
-        <w:t>4</w:t>
-      </w:r>
-      <w:r>
-        <w:rPr>
-          <w:b/>
-          <w:sz w:val="24"/>
-        </w:rPr>
-        <w:t xml:space="preserve">. manually delete </w:t>
-      </w:r>
-      <w:r>
-        <w:rPr>
-          <w:rFonts w:hint="eastAsia"/>
-          <w:b/>
-          <w:sz w:val="24"/>
-        </w:rPr>
-        <w:t>e</w:t>
-      </w:r>
-      <w:r>
-        <w:rPr>
-          <w:b/>
-          <w:sz w:val="24"/>
-        </w:rPr>
-        <w:t xml:space="preserve">dges based on domain knowledge and </w:t>
-      </w:r>
-      <w:r>
-        <w:rPr>
-          <w:b/>
-          <w:sz w:val="24"/>
-        </w:rPr>
-        <w:t xml:space="preserve">potential confounding </w:t>
-      </w:r>
-      <w:r>
-        <w:rPr>
-          <w:b/>
-          <w:sz w:val="24"/>
-        </w:rPr>
-        <w:t xml:space="preserve">detected </w:t>
-      </w:r>
-      <w:r>
-        <w:rPr>
-          <w:b/>
-          <w:sz w:val="24"/>
-        </w:rPr>
-        <w:t xml:space="preserve">in step </w:t>
-      </w:r>
-      <w:r>
-        <w:rPr>
-          <w:b/>
-          <w:sz w:val="24"/>
-        </w:rPr>
-        <w:t>3</w:t>
-      </w:r>
-    </w:p>
-    <w:p>
-      <w:r>
-        <w:t xml:space="preserve">supporting </w:t>
-      </w:r>
-      <w:r>
-        <w:t xml:space="preserve">real-time </w:t>
-      </w:r>
-      <w:r>
-        <w:t>update</w:t>
-      </w:r>
-      <w:r>
-        <w:t xml:space="preserve"> </w:t>
-      </w:r>
-      <w:r>
-        <w:t>→ save specific single graph to history</w:t>
-      </w:r>
-    </w:p>
-    <w:p/>
-    <w:p/>
-    <w:p/>
-    <w:p>
-      <w:pPr>
-        <w:rPr>
-          <w:b/>
-          <w:sz w:val="28"/>
-        </w:rPr>
-      </w:pPr>
-      <w:r>
-        <w:rPr>
-          <w:b/>
-          <w:sz w:val="28"/>
-          <w:highlight w:val="yellow"/>
-        </w:rPr>
-        <w:lastRenderedPageBreak/>
-        <w:t>multiple</w:t>
-      </w:r>
-      <w:r>
-        <w:rPr>
-          <w:b/>
-          <w:sz w:val="28"/>
-          <w:highlight w:val="yellow"/>
-        </w:rPr>
-        <w:t xml:space="preserve"> causal graph</w:t>
-      </w:r>
-      <w:r>
-        <w:rPr>
-          <w:b/>
-          <w:sz w:val="28"/>
-          <w:highlight w:val="yellow"/>
-        </w:rPr>
-        <w:t>s</w:t>
-      </w:r>
-    </w:p>
-    <w:p>
-      <w:pPr>
-        <w:rPr>
-          <w:b/>
-          <w:color w:val="FF0000"/>
-          <w:sz w:val="24"/>
-        </w:rPr>
-      </w:pPr>
-      <w:r>
-        <w:rPr>
-          <w:rFonts w:hint="eastAsia"/>
-          <w:b/>
-          <w:color w:val="FF0000"/>
-          <w:sz w:val="24"/>
-        </w:rPr>
-        <w:t>m</w:t>
-      </w:r>
-      <w:r>
-        <w:rPr>
-          <w:b/>
-          <w:color w:val="FF0000"/>
-          <w:sz w:val="24"/>
-        </w:rPr>
-        <w:t xml:space="preserve">ethod 1: </w:t>
-      </w:r>
-    </w:p>
-    <w:p>
-      <w:bookmarkStart w:id="2" w:name="_GoBack"/>
-      <w:bookmarkEnd w:id="2"/>
-      <w:r>
-        <w:t>juxtaposition</w:t>
-      </w:r>
-      <w:r>
-        <w:t xml:space="preserve"> ---- anchor and </w:t>
-      </w:r>
-      <w:r>
-        <w:t xml:space="preserve">highlight </w:t>
-      </w:r>
-      <w:r>
-        <w:t>the same nodes in different group</w:t>
-      </w:r>
-      <w:r>
-        <w:t>s</w:t>
-      </w:r>
-      <w:r>
-        <w:t>.</w:t>
-      </w:r>
-    </w:p>
     <w:p>
       <w:r>
         <w:rPr>
           <w:noProof/>
         </w:rPr>
         <w:drawing>
-          <wp:inline distT="0" distB="0" distL="0" distR="0" wp14:anchorId="0F87253D" wp14:editId="7D4F1713">
-            <wp:extent cx="5274310" cy="3380105"/>
-            <wp:effectExtent l="0" t="0" r="2540" b="0"/>
-            <wp:docPr id="9" name="图片 9"/>
+          <wp:inline distT="0" distB="0" distL="0" distR="0" wp14:anchorId="7027F170" wp14:editId="7BDD2B4B">
+            <wp:extent cx="4503543" cy="2670352"/>
+            <wp:effectExtent l="0" t="0" r="0" b="0"/>
+            <wp:docPr id="2" name="图片 2"/>
             <wp:cNvGraphicFramePr>
               <a:graphicFrameLocks xmlns:a="http://schemas.openxmlformats.org/drawingml/2006/main" noChangeAspect="1"/>
             </wp:cNvGraphicFramePr>
@@ -1038,7 +1093,7 @@
                   <pic:spPr>
                     <a:xfrm>
                       <a:off x="0" y="0"/>
-                      <a:ext cx="5274310" cy="3380105"/>
+                      <a:ext cx="4534037" cy="2688433"/>
                     </a:xfrm>
                     <a:prstGeom prst="rect">
                       <a:avLst/>
@@ -1053,59 +1108,280 @@
     </w:p>
     <w:p>
       <w:pPr>
-        <w:rPr>
-          <w:b/>
-          <w:color w:val="FF0000"/>
-          <w:sz w:val="24"/>
-        </w:rPr>
-      </w:pPr>
-      <w:r>
-        <w:rPr>
-          <w:rFonts w:hint="eastAsia"/>
-          <w:b/>
-          <w:color w:val="FF0000"/>
-          <w:sz w:val="24"/>
-        </w:rPr>
-        <w:t>m</w:t>
-      </w:r>
-      <w:r>
-        <w:rPr>
-          <w:b/>
-          <w:color w:val="FF0000"/>
-          <w:sz w:val="24"/>
-        </w:rPr>
-        <w:t xml:space="preserve">ethod </w:t>
-      </w:r>
-      <w:r>
-        <w:rPr>
-          <w:b/>
-          <w:color w:val="FF0000"/>
-          <w:sz w:val="24"/>
-        </w:rPr>
-        <w:t>2</w:t>
-      </w:r>
-      <w:r>
-        <w:rPr>
-          <w:b/>
-          <w:color w:val="FF0000"/>
-          <w:sz w:val="24"/>
-        </w:rPr>
-        <w:t xml:space="preserve">: </w:t>
-      </w:r>
-      <w:r>
-        <w:t xml:space="preserve">merge same nodes </w:t>
-      </w:r>
-    </w:p>
-    <w:p>
+        <w:pStyle w:val="a3"/>
+        <w:numPr>
+          <w:ilvl w:val="0"/>
+          <w:numId w:val="3"/>
+        </w:numPr>
+        <w:ind w:firstLineChars="0"/>
+      </w:pPr>
+      <w:r>
+        <w:t xml:space="preserve">Observe impact on the </w:t>
+      </w:r>
+      <w:r>
+        <w:rPr>
+          <w:b/>
+          <w:color w:val="FF0000"/>
+        </w:rPr>
+        <w:t>target node</w:t>
+      </w:r>
+      <w:r>
+        <w:t xml:space="preserve"> distributions of the IN, CF, and EX subsets</w:t>
+      </w:r>
+      <w:r>
+        <w:t xml:space="preserve"> of the </w:t>
+      </w:r>
+      <w:r>
+        <w:rPr>
+          <w:b/>
+          <w:color w:val="FF0000"/>
+        </w:rPr>
+        <w:t>start node</w:t>
+      </w:r>
+      <w:r>
+        <w:t xml:space="preserve"> ---- O</w:t>
+      </w:r>
+      <w:r>
+        <w:rPr>
+          <w:vertAlign w:val="subscript"/>
+        </w:rPr>
+        <w:t>IN</w:t>
+      </w:r>
+      <w:r>
+        <w:t>, O</w:t>
+      </w:r>
+      <w:r>
+        <w:rPr>
+          <w:vertAlign w:val="subscript"/>
+        </w:rPr>
+        <w:t>CF</w:t>
+      </w:r>
+      <w:r>
+        <w:t>, O</w:t>
+      </w:r>
+      <w:r>
+        <w:rPr>
+          <w:vertAlign w:val="subscript"/>
+        </w:rPr>
+        <w:t>EX</w:t>
+      </w:r>
+    </w:p>
+    <w:p>
+      <w:r>
+        <w:t>Compute the value of O</w:t>
+      </w:r>
+      <w:r>
+        <w:rPr>
+          <w:vertAlign w:val="subscript"/>
+        </w:rPr>
+        <w:t>IN</w:t>
+      </w:r>
+      <w:r>
+        <w:t>/O</w:t>
+      </w:r>
+      <w:r>
+        <w:rPr>
+          <w:vertAlign w:val="subscript"/>
+        </w:rPr>
+        <w:t>CF</w:t>
+      </w:r>
+      <w:r>
+        <w:t xml:space="preserve"> (d) to measure the difference between O</w:t>
+      </w:r>
+      <w:r>
+        <w:rPr>
+          <w:vertAlign w:val="subscript"/>
+        </w:rPr>
+        <w:t>IN</w:t>
+      </w:r>
+      <w:r>
+        <w:t xml:space="preserve"> </w:t>
+      </w:r>
+      <w:r>
+        <w:t>and O</w:t>
+      </w:r>
+      <w:r>
+        <w:rPr>
+          <w:vertAlign w:val="subscript"/>
+        </w:rPr>
+        <w:t>CF</w:t>
+      </w:r>
+      <w:r>
+        <w:t>,</w:t>
+      </w:r>
+    </w:p>
+    <w:p>
+      <w:pPr>
+        <w:rPr>
+          <w:rFonts w:hint="eastAsia"/>
+        </w:rPr>
+      </w:pPr>
+      <w:r>
+        <w:t xml:space="preserve">the </w:t>
+      </w:r>
+      <w:r>
+        <w:rPr>
+          <w:b/>
+        </w:rPr>
+        <w:t>Hellinger distance</w:t>
+      </w:r>
+      <w:r>
+        <w:t xml:space="preserve"> [62] is used for </w:t>
+      </w:r>
+      <w:r>
+        <w:rPr>
+          <w:color w:val="FF0000"/>
+        </w:rPr>
+        <w:t>categorical outcomes</w:t>
+      </w:r>
+      <w:r>
+        <w:t xml:space="preserve"> and the</w:t>
+      </w:r>
+      <w:r>
+        <w:rPr>
+          <w:b/>
+        </w:rPr>
+        <w:t xml:space="preserve"> Kolmogorov-Smirnov test</w:t>
+      </w:r>
+      <w:r>
+        <w:t xml:space="preserve"> [45] for </w:t>
+      </w:r>
+      <w:r>
+        <w:rPr>
+          <w:color w:val="FF0000"/>
+        </w:rPr>
+        <w:t>numerical outcomes</w:t>
+      </w:r>
+    </w:p>
+    <w:p>
+      <w:r>
+        <w:t xml:space="preserve">D ranks between 0-1, </w:t>
+      </w:r>
+      <w:r>
+        <w:rPr>
+          <w:b/>
+          <w:color w:val="FF0000"/>
+        </w:rPr>
+        <w:t>0 corresponds to no impact by f (i.e., O</w:t>
+      </w:r>
+      <w:r>
+        <w:rPr>
+          <w:b/>
+          <w:color w:val="FF0000"/>
+          <w:vertAlign w:val="subscript"/>
+        </w:rPr>
+        <w:t>IN</w:t>
+      </w:r>
+      <w:r>
+        <w:rPr>
+          <w:b/>
+          <w:color w:val="FF0000"/>
+        </w:rPr>
+        <w:t xml:space="preserve"> = O</w:t>
+      </w:r>
+      <w:r>
+        <w:rPr>
+          <w:b/>
+          <w:color w:val="FF0000"/>
+          <w:vertAlign w:val="subscript"/>
+        </w:rPr>
+        <w:t>CF</w:t>
+      </w:r>
+      <w:r>
+        <w:rPr>
+          <w:b/>
+          <w:color w:val="FF0000"/>
+        </w:rPr>
+        <w:t xml:space="preserve">) [likely to be a confounding variable] </w:t>
+      </w:r>
+      <w:r>
+        <w:t>and 1 corresponds to a large impact (i.e., a maximal difference between O</w:t>
+      </w:r>
+      <w:r>
+        <w:rPr>
+          <w:vertAlign w:val="subscript"/>
+        </w:rPr>
+        <w:t>IN</w:t>
+      </w:r>
+      <w:r>
+        <w:t xml:space="preserve"> </w:t>
+      </w:r>
+      <w:r>
+        <w:t>and O</w:t>
+      </w:r>
+      <w:r>
+        <w:rPr>
+          <w:vertAlign w:val="subscript"/>
+        </w:rPr>
+        <w:t>CF</w:t>
+      </w:r>
+      <w:r>
+        <w:t xml:space="preserve">). </w:t>
+      </w:r>
+    </w:p>
+    <w:p>
+      <w:pPr>
+        <w:rPr>
+          <w:rFonts w:hint="eastAsia"/>
+        </w:rPr>
+      </w:pPr>
+    </w:p>
+    <w:p>
+      <w:pPr>
+        <w:rPr>
+          <w:color w:val="5B9BD5" w:themeColor="accent5"/>
+          <w:u w:val="single"/>
+        </w:rPr>
+      </w:pPr>
+      <w:r>
+        <w:t xml:space="preserve">Example lineups </w:t>
+      </w:r>
+      <w:r>
+        <w:t>r</w:t>
+      </w:r>
+      <w:r>
+        <w:rPr>
+          <w:rFonts w:hint="eastAsia"/>
+        </w:rPr>
+        <w:t>efer</w:t>
+      </w:r>
+      <w:r>
+        <w:t xml:space="preserve"> </w:t>
+      </w:r>
+      <w:r>
+        <w:rPr>
+          <w:rFonts w:hint="eastAsia"/>
+        </w:rPr>
+        <w:t>to</w:t>
+      </w:r>
+      <w:r>
+        <w:t xml:space="preserve"> </w:t>
+      </w:r>
+      <w:r>
+        <w:rPr>
+          <w:color w:val="5B9BD5" w:themeColor="accent5"/>
+          <w:u w:val="single"/>
+        </w:rPr>
+        <w:t>10.1109/TVCG.2018.2864907</w:t>
+      </w:r>
+    </w:p>
+    <w:p>
+      <w:pPr>
+        <w:rPr>
+          <w:rFonts w:hint="eastAsia"/>
+          <w:color w:val="5B9BD5" w:themeColor="accent5"/>
+          <w:u w:val="single"/>
+        </w:rPr>
+      </w:pPr>
       <w:r>
         <w:rPr>
           <w:noProof/>
         </w:rPr>
         <w:drawing>
-          <wp:inline distT="0" distB="0" distL="0" distR="0" wp14:anchorId="603EA5C4" wp14:editId="016F88B2">
-            <wp:extent cx="5274310" cy="3173095"/>
-            <wp:effectExtent l="0" t="0" r="2540" b="8255"/>
-            <wp:docPr id="10" name="图片 10"/>
+          <wp:inline distT="0" distB="0" distL="0" distR="0" wp14:anchorId="36F7C0A5" wp14:editId="3AF7B9E4">
+            <wp:extent cx="4073237" cy="2023869"/>
+            <wp:effectExtent l="0" t="0" r="3810" b="0"/>
+            <wp:docPr id="12" name="图片 12"/>
             <wp:cNvGraphicFramePr>
               <a:graphicFrameLocks xmlns:a="http://schemas.openxmlformats.org/drawingml/2006/main" noChangeAspect="1"/>
             </wp:cNvGraphicFramePr>
@@ -1125,6 +1401,580 @@
                   <pic:spPr>
                     <a:xfrm>
                       <a:off x="0" y="0"/>
+                      <a:ext cx="4088072" cy="2031240"/>
+                    </a:xfrm>
+                    <a:prstGeom prst="rect">
+                      <a:avLst/>
+                    </a:prstGeom>
+                  </pic:spPr>
+                </pic:pic>
+              </a:graphicData>
+            </a:graphic>
+          </wp:inline>
+        </w:drawing>
+      </w:r>
+    </w:p>
+    <w:p>
+      <w:pPr>
+        <w:rPr>
+          <w:rFonts w:hint="eastAsia"/>
+        </w:rPr>
+      </w:pPr>
+      <w:r>
+        <w:rPr>
+          <w:noProof/>
+        </w:rPr>
+        <w:lastRenderedPageBreak/>
+        <w:drawing>
+          <wp:inline distT="0" distB="0" distL="0" distR="0" wp14:anchorId="3E3F5C2C" wp14:editId="1141C100">
+            <wp:extent cx="5274310" cy="6402070"/>
+            <wp:effectExtent l="0" t="0" r="2540" b="0"/>
+            <wp:docPr id="11" name="图片 11"/>
+            <wp:cNvGraphicFramePr>
+              <a:graphicFrameLocks xmlns:a="http://schemas.openxmlformats.org/drawingml/2006/main" noChangeAspect="1"/>
+            </wp:cNvGraphicFramePr>
+            <a:graphic xmlns:a="http://schemas.openxmlformats.org/drawingml/2006/main">
+              <a:graphicData uri="http://schemas.openxmlformats.org/drawingml/2006/picture">
+                <pic:pic xmlns:pic="http://schemas.openxmlformats.org/drawingml/2006/picture">
+                  <pic:nvPicPr>
+                    <pic:cNvPr id="1" name=""/>
+                    <pic:cNvPicPr/>
+                  </pic:nvPicPr>
+                  <pic:blipFill>
+                    <a:blip r:embed="rId11"/>
+                    <a:stretch>
+                      <a:fillRect/>
+                    </a:stretch>
+                  </pic:blipFill>
+                  <pic:spPr>
+                    <a:xfrm>
+                      <a:off x="0" y="0"/>
+                      <a:ext cx="5274310" cy="6402070"/>
+                    </a:xfrm>
+                    <a:prstGeom prst="rect">
+                      <a:avLst/>
+                    </a:prstGeom>
+                  </pic:spPr>
+                </pic:pic>
+              </a:graphicData>
+            </a:graphic>
+          </wp:inline>
+        </w:drawing>
+      </w:r>
+    </w:p>
+    <w:p/>
+    <w:p/>
+    <w:p>
+      <w:pPr>
+        <w:rPr>
+          <w:b/>
+          <w:sz w:val="24"/>
+        </w:rPr>
+      </w:pPr>
+      <w:r>
+        <w:rPr>
+          <w:b/>
+          <w:sz w:val="24"/>
+        </w:rPr>
+        <w:t>4</w:t>
+      </w:r>
+      <w:r>
+        <w:rPr>
+          <w:b/>
+          <w:sz w:val="24"/>
+        </w:rPr>
+        <w:t xml:space="preserve">. manually delete </w:t>
+      </w:r>
+      <w:r>
+        <w:rPr>
+          <w:rFonts w:hint="eastAsia"/>
+          <w:b/>
+          <w:sz w:val="24"/>
+        </w:rPr>
+        <w:t>e</w:t>
+      </w:r>
+      <w:r>
+        <w:rPr>
+          <w:b/>
+          <w:sz w:val="24"/>
+        </w:rPr>
+        <w:t xml:space="preserve">dges based on domain knowledge and </w:t>
+      </w:r>
+      <w:r>
+        <w:rPr>
+          <w:b/>
+          <w:sz w:val="24"/>
+        </w:rPr>
+        <w:t xml:space="preserve">potential confounding </w:t>
+      </w:r>
+      <w:r>
+        <w:rPr>
+          <w:b/>
+          <w:sz w:val="24"/>
+        </w:rPr>
+        <w:t xml:space="preserve">detected </w:t>
+      </w:r>
+      <w:r>
+        <w:rPr>
+          <w:b/>
+          <w:sz w:val="24"/>
+        </w:rPr>
+        <w:t xml:space="preserve">in step </w:t>
+      </w:r>
+      <w:r>
+        <w:rPr>
+          <w:b/>
+          <w:sz w:val="24"/>
+        </w:rPr>
+        <w:t>3</w:t>
+      </w:r>
+    </w:p>
+    <w:p>
+      <w:r>
+        <w:t xml:space="preserve">supporting </w:t>
+      </w:r>
+      <w:r>
+        <w:t xml:space="preserve">real-time </w:t>
+      </w:r>
+      <w:r>
+        <w:t>update</w:t>
+      </w:r>
+      <w:r>
+        <w:t xml:space="preserve"> </w:t>
+      </w:r>
+      <w:r>
+        <w:t>→ save specific single graph to history</w:t>
+      </w:r>
+    </w:p>
+    <w:p/>
+    <w:p/>
+    <w:p/>
+    <w:p>
+      <w:pPr>
+        <w:rPr>
+          <w:rFonts w:hint="eastAsia"/>
+        </w:rPr>
+      </w:pPr>
+    </w:p>
+    <w:p>
+      <w:pPr>
+        <w:rPr>
+          <w:b/>
+          <w:sz w:val="28"/>
+        </w:rPr>
+      </w:pPr>
+      <w:r>
+        <w:rPr>
+          <w:b/>
+          <w:sz w:val="28"/>
+          <w:highlight w:val="yellow"/>
+        </w:rPr>
+        <w:lastRenderedPageBreak/>
+        <w:t>multiple</w:t>
+      </w:r>
+      <w:r>
+        <w:rPr>
+          <w:b/>
+          <w:sz w:val="28"/>
+          <w:highlight w:val="yellow"/>
+        </w:rPr>
+        <w:t xml:space="preserve"> causal graph</w:t>
+      </w:r>
+      <w:r>
+        <w:rPr>
+          <w:b/>
+          <w:sz w:val="28"/>
+          <w:highlight w:val="yellow"/>
+        </w:rPr>
+        <w:t>s</w:t>
+      </w:r>
+    </w:p>
+    <w:p>
+      <w:pPr>
+        <w:rPr>
+          <w:b/>
+          <w:color w:val="FF0000"/>
+          <w:sz w:val="24"/>
+        </w:rPr>
+      </w:pPr>
+      <w:r>
+        <w:rPr>
+          <w:b/>
+          <w:color w:val="FF0000"/>
+          <w:sz w:val="24"/>
+        </w:rPr>
+        <w:t>Design needs:</w:t>
+      </w:r>
+    </w:p>
+    <w:p>
+      <w:r>
+        <w:t xml:space="preserve">Allow </w:t>
+      </w:r>
+      <w:r>
+        <w:rPr>
+          <w:b/>
+        </w:rPr>
+        <w:t>comparison</w:t>
+      </w:r>
+      <w:r>
+        <w:t xml:space="preserve"> of causalities for different </w:t>
+      </w:r>
+      <w:r>
+        <w:t xml:space="preserve">outcome </w:t>
+      </w:r>
+      <w:r>
+        <w:t>groups</w:t>
+      </w:r>
+      <w:r>
+        <w:t>;</w:t>
+      </w:r>
+    </w:p>
+    <w:p>
+      <w:pPr>
+        <w:rPr>
+          <w:rFonts w:hint="eastAsia"/>
+        </w:rPr>
+      </w:pPr>
+      <w:r>
+        <w:t xml:space="preserve">Clearly </w:t>
+      </w:r>
+      <w:r>
+        <w:rPr>
+          <w:b/>
+        </w:rPr>
+        <w:t>distinguish between</w:t>
+      </w:r>
+      <w:r>
+        <w:t xml:space="preserve"> multiple groups</w:t>
+      </w:r>
+      <w:r>
+        <w:t xml:space="preserve"> (color);</w:t>
+      </w:r>
+    </w:p>
+    <w:p>
+      <w:r>
+        <w:rPr>
+          <w:noProof/>
+        </w:rPr>
+        <w:drawing>
+          <wp:inline distT="0" distB="0" distL="0" distR="0" wp14:anchorId="7513B57D" wp14:editId="217FC30C">
+            <wp:extent cx="5274310" cy="1212215"/>
+            <wp:effectExtent l="0" t="0" r="2540" b="6985"/>
+            <wp:docPr id="5" name="图片 5"/>
+            <wp:cNvGraphicFramePr>
+              <a:graphicFrameLocks xmlns:a="http://schemas.openxmlformats.org/drawingml/2006/main" noChangeAspect="1"/>
+            </wp:cNvGraphicFramePr>
+            <a:graphic xmlns:a="http://schemas.openxmlformats.org/drawingml/2006/main">
+              <a:graphicData uri="http://schemas.openxmlformats.org/drawingml/2006/picture">
+                <pic:pic xmlns:pic="http://schemas.openxmlformats.org/drawingml/2006/picture">
+                  <pic:nvPicPr>
+                    <pic:cNvPr id="1" name=""/>
+                    <pic:cNvPicPr/>
+                  </pic:nvPicPr>
+                  <pic:blipFill>
+                    <a:blip r:embed="rId12"/>
+                    <a:stretch>
+                      <a:fillRect/>
+                    </a:stretch>
+                  </pic:blipFill>
+                  <pic:spPr>
+                    <a:xfrm>
+                      <a:off x="0" y="0"/>
+                      <a:ext cx="5274310" cy="1212215"/>
+                    </a:xfrm>
+                    <a:prstGeom prst="rect">
+                      <a:avLst/>
+                    </a:prstGeom>
+                  </pic:spPr>
+                </pic:pic>
+              </a:graphicData>
+            </a:graphic>
+          </wp:inline>
+        </w:drawing>
+      </w:r>
+    </w:p>
+    <w:p/>
+    <w:p>
+      <w:pPr>
+        <w:rPr>
+          <w:rFonts w:hint="eastAsia"/>
+        </w:rPr>
+      </w:pPr>
+      <w:bookmarkStart w:id="6" w:name="_GoBack"/>
+      <w:bookmarkEnd w:id="6"/>
+    </w:p>
+    <w:p>
+      <w:r>
+        <w:rPr>
+          <w:noProof/>
+        </w:rPr>
+        <w:drawing>
+          <wp:inline distT="0" distB="0" distL="0" distR="0" wp14:anchorId="3E903034" wp14:editId="0A0E4195">
+            <wp:extent cx="5095213" cy="3220792"/>
+            <wp:effectExtent l="0" t="0" r="0" b="0"/>
+            <wp:docPr id="6" name="图片 6" descr="C:\Users\MENGJI~1\AppData\Local\Temp\WeChat Files\6f07aff5163c4fc771719b2ff2a7748.png"/>
+            <wp:cNvGraphicFramePr>
+              <a:graphicFrameLocks xmlns:a="http://schemas.openxmlformats.org/drawingml/2006/main" noChangeAspect="1"/>
+            </wp:cNvGraphicFramePr>
+            <a:graphic xmlns:a="http://schemas.openxmlformats.org/drawingml/2006/main">
+              <a:graphicData uri="http://schemas.openxmlformats.org/drawingml/2006/picture">
+                <pic:pic xmlns:pic="http://schemas.openxmlformats.org/drawingml/2006/picture">
+                  <pic:nvPicPr>
+                    <pic:cNvPr id="0" name="Picture 1" descr="C:\Users\MENGJI~1\AppData\Local\Temp\WeChat Files\6f07aff5163c4fc771719b2ff2a7748.png"/>
+                    <pic:cNvPicPr>
+                      <a:picLocks noChangeAspect="1" noChangeArrowheads="1"/>
+                    </pic:cNvPicPr>
+                  </pic:nvPicPr>
+                  <pic:blipFill>
+                    <a:blip r:embed="rId13">
+                      <a:extLst>
+                        <a:ext uri="{28A0092B-C50C-407E-A947-70E740481C1C}">
+                          <a14:useLocalDpi xmlns:a14="http://schemas.microsoft.com/office/drawing/2010/main" val="0"/>
+                        </a:ext>
+                      </a:extLst>
+                    </a:blip>
+                    <a:srcRect/>
+                    <a:stretch>
+                      <a:fillRect/>
+                    </a:stretch>
+                  </pic:blipFill>
+                  <pic:spPr bwMode="auto">
+                    <a:xfrm>
+                      <a:off x="0" y="0"/>
+                      <a:ext cx="5132461" cy="3244338"/>
+                    </a:xfrm>
+                    <a:prstGeom prst="rect">
+                      <a:avLst/>
+                    </a:prstGeom>
+                    <a:noFill/>
+                    <a:ln>
+                      <a:noFill/>
+                    </a:ln>
+                  </pic:spPr>
+                </pic:pic>
+              </a:graphicData>
+            </a:graphic>
+          </wp:inline>
+        </w:drawing>
+      </w:r>
+    </w:p>
+    <w:p>
+      <w:pPr>
+        <w:rPr>
+          <w:rFonts w:hint="eastAsia"/>
+        </w:rPr>
+      </w:pPr>
+      <w:r>
+        <w:t xml:space="preserve">Use the </w:t>
+      </w:r>
+      <w:r>
+        <w:rPr>
+          <w:b/>
+          <w:color w:val="FF0000"/>
+        </w:rPr>
+        <w:t>matrix</w:t>
+      </w:r>
+      <w:r>
+        <w:rPr>
+          <w:color w:val="FF0000"/>
+        </w:rPr>
+        <w:t xml:space="preserve"> </w:t>
+      </w:r>
+      <w:r>
+        <w:t xml:space="preserve">as an </w:t>
+      </w:r>
+      <w:r>
+        <w:rPr>
+          <w:b/>
+        </w:rPr>
+        <w:t>overview diagram</w:t>
+      </w:r>
+      <w:r>
+        <w:t xml:space="preserve"> to list the</w:t>
+      </w:r>
+      <w:r>
+        <w:rPr>
+          <w:color w:val="FF0000"/>
+        </w:rPr>
+        <w:t xml:space="preserve"> similarities between any two graphs</w:t>
+      </w:r>
+      <w:r>
+        <w:t>, thus helping the user select a portion of the graph for comparison</w:t>
+      </w:r>
+      <w:r>
+        <w:t>.</w:t>
+      </w:r>
+    </w:p>
+    <w:p>
+      <w:pPr>
+        <w:rPr>
+          <w:rFonts w:hint="eastAsia"/>
+        </w:rPr>
+      </w:pPr>
+    </w:p>
+    <w:p>
+      <w:pPr>
+        <w:rPr>
+          <w:b/>
+          <w:color w:val="FF0000"/>
+          <w:sz w:val="24"/>
+        </w:rPr>
+      </w:pPr>
+      <w:r>
+        <w:rPr>
+          <w:rFonts w:hint="eastAsia"/>
+          <w:b/>
+          <w:color w:val="FF0000"/>
+          <w:sz w:val="24"/>
+        </w:rPr>
+        <w:t>m</w:t>
+      </w:r>
+      <w:r>
+        <w:rPr>
+          <w:b/>
+          <w:color w:val="FF0000"/>
+          <w:sz w:val="24"/>
+        </w:rPr>
+        <w:t xml:space="preserve">ethod 1: </w:t>
+      </w:r>
+    </w:p>
+    <w:p>
+      <w:r>
+        <w:t>juxtaposition</w:t>
+      </w:r>
+      <w:r>
+        <w:t xml:space="preserve"> ---- anchor and </w:t>
+      </w:r>
+      <w:r>
+        <w:t xml:space="preserve">highlight </w:t>
+      </w:r>
+      <w:r>
+        <w:t>the same nodes in different group</w:t>
+      </w:r>
+      <w:r>
+        <w:t>s</w:t>
+      </w:r>
+      <w:r>
+        <w:t>.</w:t>
+      </w:r>
+    </w:p>
+    <w:p>
+      <w:r>
+        <w:rPr>
+          <w:noProof/>
+        </w:rPr>
+        <w:lastRenderedPageBreak/>
+        <w:drawing>
+          <wp:inline distT="0" distB="0" distL="0" distR="0" wp14:anchorId="0F87253D" wp14:editId="7D4F1713">
+            <wp:extent cx="5274310" cy="3380105"/>
+            <wp:effectExtent l="0" t="0" r="2540" b="0"/>
+            <wp:docPr id="9" name="图片 9"/>
+            <wp:cNvGraphicFramePr>
+              <a:graphicFrameLocks xmlns:a="http://schemas.openxmlformats.org/drawingml/2006/main" noChangeAspect="1"/>
+            </wp:cNvGraphicFramePr>
+            <a:graphic xmlns:a="http://schemas.openxmlformats.org/drawingml/2006/main">
+              <a:graphicData uri="http://schemas.openxmlformats.org/drawingml/2006/picture">
+                <pic:pic xmlns:pic="http://schemas.openxmlformats.org/drawingml/2006/picture">
+                  <pic:nvPicPr>
+                    <pic:cNvPr id="1" name=""/>
+                    <pic:cNvPicPr/>
+                  </pic:nvPicPr>
+                  <pic:blipFill>
+                    <a:blip r:embed="rId14"/>
+                    <a:stretch>
+                      <a:fillRect/>
+                    </a:stretch>
+                  </pic:blipFill>
+                  <pic:spPr>
+                    <a:xfrm>
+                      <a:off x="0" y="0"/>
+                      <a:ext cx="5274310" cy="3380105"/>
+                    </a:xfrm>
+                    <a:prstGeom prst="rect">
+                      <a:avLst/>
+                    </a:prstGeom>
+                  </pic:spPr>
+                </pic:pic>
+              </a:graphicData>
+            </a:graphic>
+          </wp:inline>
+        </w:drawing>
+      </w:r>
+    </w:p>
+    <w:p>
+      <w:pPr>
+        <w:rPr>
+          <w:b/>
+          <w:color w:val="FF0000"/>
+          <w:sz w:val="24"/>
+        </w:rPr>
+      </w:pPr>
+      <w:r>
+        <w:rPr>
+          <w:rFonts w:hint="eastAsia"/>
+          <w:b/>
+          <w:color w:val="FF0000"/>
+          <w:sz w:val="24"/>
+        </w:rPr>
+        <w:t>m</w:t>
+      </w:r>
+      <w:r>
+        <w:rPr>
+          <w:b/>
+          <w:color w:val="FF0000"/>
+          <w:sz w:val="24"/>
+        </w:rPr>
+        <w:t xml:space="preserve">ethod </w:t>
+      </w:r>
+      <w:r>
+        <w:rPr>
+          <w:b/>
+          <w:color w:val="FF0000"/>
+          <w:sz w:val="24"/>
+        </w:rPr>
+        <w:t>2</w:t>
+      </w:r>
+      <w:r>
+        <w:rPr>
+          <w:b/>
+          <w:color w:val="FF0000"/>
+          <w:sz w:val="24"/>
+        </w:rPr>
+        <w:t xml:space="preserve">: </w:t>
+      </w:r>
+      <w:r>
+        <w:t xml:space="preserve">merge same nodes </w:t>
+      </w:r>
+    </w:p>
+    <w:p>
+      <w:r>
+        <w:rPr>
+          <w:noProof/>
+        </w:rPr>
+        <w:drawing>
+          <wp:inline distT="0" distB="0" distL="0" distR="0" wp14:anchorId="603EA5C4" wp14:editId="016F88B2">
+            <wp:extent cx="5274310" cy="3173095"/>
+            <wp:effectExtent l="0" t="0" r="2540" b="8255"/>
+            <wp:docPr id="10" name="图片 10"/>
+            <wp:cNvGraphicFramePr>
+              <a:graphicFrameLocks xmlns:a="http://schemas.openxmlformats.org/drawingml/2006/main" noChangeAspect="1"/>
+            </wp:cNvGraphicFramePr>
+            <a:graphic xmlns:a="http://schemas.openxmlformats.org/drawingml/2006/main">
+              <a:graphicData uri="http://schemas.openxmlformats.org/drawingml/2006/picture">
+                <pic:pic xmlns:pic="http://schemas.openxmlformats.org/drawingml/2006/picture">
+                  <pic:nvPicPr>
+                    <pic:cNvPr id="1" name=""/>
+                    <pic:cNvPicPr/>
+                  </pic:nvPicPr>
+                  <pic:blipFill>
+                    <a:blip r:embed="rId15"/>
+                    <a:stretch>
+                      <a:fillRect/>
+                    </a:stretch>
+                  </pic:blipFill>
+                  <pic:spPr>
+                    <a:xfrm>
+                      <a:off x="0" y="0"/>
                       <a:ext cx="5274310" cy="3173095"/>
                     </a:xfrm>
                     <a:prstGeom prst="rect">
@@ -1377,6 +2227,92 @@
     </w:lvl>
   </w:abstractNum>
   <w:abstractNum w:abstractNumId="2" w15:restartNumberingAfterBreak="0">
+    <w:nsid w:val="44012C22"/>
+    <w:multiLevelType w:val="hybridMultilevel"/>
+    <w:tmpl w:val="B4ACB230"/>
+    <w:lvl w:ilvl="0" w:tplc="0409000F">
+      <w:start w:val="1"/>
+      <w:numFmt w:val="decimal"/>
+      <w:lvlText w:val="%1."/>
+      <w:lvlJc w:val="left"/>
+      <w:pPr>
+        <w:ind w:left="420" w:hanging="420"/>
+      </w:pPr>
+    </w:lvl>
+    <w:lvl w:ilvl="1" w:tplc="04090019" w:tentative="1">
+      <w:start w:val="1"/>
+      <w:numFmt w:val="lowerLetter"/>
+      <w:lvlText w:val="%2)"/>
+      <w:lvlJc w:val="left"/>
+      <w:pPr>
+        <w:ind w:left="840" w:hanging="420"/>
+      </w:pPr>
+    </w:lvl>
+    <w:lvl w:ilvl="2" w:tplc="0409001B" w:tentative="1">
+      <w:start w:val="1"/>
+      <w:numFmt w:val="lowerRoman"/>
+      <w:lvlText w:val="%3."/>
+      <w:lvlJc w:val="right"/>
+      <w:pPr>
+        <w:ind w:left="1260" w:hanging="420"/>
+      </w:pPr>
+    </w:lvl>
+    <w:lvl w:ilvl="3" w:tplc="0409000F" w:tentative="1">
+      <w:start w:val="1"/>
+      <w:numFmt w:val="decimal"/>
+      <w:lvlText w:val="%4."/>
+      <w:lvlJc w:val="left"/>
+      <w:pPr>
+        <w:ind w:left="1680" w:hanging="420"/>
+      </w:pPr>
+    </w:lvl>
+    <w:lvl w:ilvl="4" w:tplc="04090019" w:tentative="1">
+      <w:start w:val="1"/>
+      <w:numFmt w:val="lowerLetter"/>
+      <w:lvlText w:val="%5)"/>
+      <w:lvlJc w:val="left"/>
+      <w:pPr>
+        <w:ind w:left="2100" w:hanging="420"/>
+      </w:pPr>
+    </w:lvl>
+    <w:lvl w:ilvl="5" w:tplc="0409001B" w:tentative="1">
+      <w:start w:val="1"/>
+      <w:numFmt w:val="lowerRoman"/>
+      <w:lvlText w:val="%6."/>
+      <w:lvlJc w:val="right"/>
+      <w:pPr>
+        <w:ind w:left="2520" w:hanging="420"/>
+      </w:pPr>
+    </w:lvl>
+    <w:lvl w:ilvl="6" w:tplc="0409000F" w:tentative="1">
+      <w:start w:val="1"/>
+      <w:numFmt w:val="decimal"/>
+      <w:lvlText w:val="%7."/>
+      <w:lvlJc w:val="left"/>
+      <w:pPr>
+        <w:ind w:left="2940" w:hanging="420"/>
+      </w:pPr>
+    </w:lvl>
+    <w:lvl w:ilvl="7" w:tplc="04090019" w:tentative="1">
+      <w:start w:val="1"/>
+      <w:numFmt w:val="lowerLetter"/>
+      <w:lvlText w:val="%8)"/>
+      <w:lvlJc w:val="left"/>
+      <w:pPr>
+        <w:ind w:left="3360" w:hanging="420"/>
+      </w:pPr>
+    </w:lvl>
+    <w:lvl w:ilvl="8" w:tplc="0409001B" w:tentative="1">
+      <w:start w:val="1"/>
+      <w:numFmt w:val="lowerRoman"/>
+      <w:lvlText w:val="%9."/>
+      <w:lvlJc w:val="right"/>
+      <w:pPr>
+        <w:ind w:left="3780" w:hanging="420"/>
+      </w:pPr>
+    </w:lvl>
+  </w:abstractNum>
+  <w:abstractNum w:abstractNumId="3" w15:restartNumberingAfterBreak="0">
     <w:nsid w:val="56775145"/>
     <w:multiLevelType w:val="hybridMultilevel"/>
     <w:tmpl w:val="267CB808"/>
@@ -1462,7 +2398,7 @@
       </w:pPr>
     </w:lvl>
   </w:abstractNum>
-  <w:abstractNum w:abstractNumId="3" w15:restartNumberingAfterBreak="0">
+  <w:abstractNum w:abstractNumId="4" w15:restartNumberingAfterBreak="0">
     <w:nsid w:val="74E94D2B"/>
     <w:multiLevelType w:val="hybridMultilevel"/>
     <w:tmpl w:val="A28AF500"/>
@@ -1552,7 +2488,7 @@
     </w:lvl>
   </w:abstractNum>
   <w:num w:numId="1">
-    <w:abstractNumId w:val="3"/>
+    <w:abstractNumId w:val="4"/>
   </w:num>
   <w:num w:numId="2">
     <w:abstractNumId w:val="0"/>
@@ -1561,6 +2497,9 @@
     <w:abstractNumId w:val="1"/>
   </w:num>
   <w:num w:numId="4">
+    <w:abstractNumId w:val="3"/>
+  </w:num>
+  <w:num w:numId="5">
     <w:abstractNumId w:val="2"/>
   </w:num>
 </w:numbering>
@@ -2013,6 +2952,18 @@
       <w:iCs/>
     </w:rPr>
   </w:style>
+  <w:style w:type="character" w:styleId="a5">
+    <w:name w:val="Hyperlink"/>
+    <w:basedOn w:val="a0"/>
+    <w:uiPriority w:val="99"/>
+    <w:semiHidden/>
+    <w:unhideWhenUsed/>
+    <w:rsid w:val="00B311E9"/>
+    <w:rPr>
+      <w:color w:val="0000FF"/>
+      <w:u w:val="single"/>
+    </w:rPr>
+  </w:style>
 </w:styles>
 </file>
 

</xml_diff>

<commit_message>
finish ukb data cleaning
</commit_message>
<xml_diff>
--- a/multiple outcomes-draw graphs.docx
+++ b/multiple outcomes-draw graphs.docx
@@ -1,6 +1,6 @@
 
 <file path=word/document.xml><?xml version="1.0" encoding="utf-8"?>
-<w:document xmlns:wpc="http://schemas.microsoft.com/office/word/2010/wordprocessingCanvas" xmlns:cx="http://schemas.microsoft.com/office/drawing/2014/chartex" xmlns:cx1="http://schemas.microsoft.com/office/drawing/2015/9/8/chartex" xmlns:cx2="http://schemas.microsoft.com/office/drawing/2015/10/21/chartex" xmlns:cx3="http://schemas.microsoft.com/office/drawing/2016/5/9/chartex" xmlns:cx4="http://schemas.microsoft.com/office/drawing/2016/5/10/chartex" xmlns:cx5="http://schemas.microsoft.com/office/drawing/2016/5/11/chartex" xmlns:cx6="http://schemas.microsoft.com/office/drawing/2016/5/12/chartex" xmlns:cx7="http://schemas.microsoft.com/office/drawing/2016/5/13/chartex" xmlns:cx8="http://schemas.microsoft.com/office/drawing/2016/5/14/chartex" xmlns:mc="http://schemas.openxmlformats.org/markup-compatibility/2006" xmlns:aink="http://schemas.microsoft.com/office/drawing/2016/ink" xmlns:am3d="http://schemas.microsoft.com/office/drawing/2017/model3d" xmlns:o="urn:schemas-microsoft-com:office:office" xmlns:r="http://schemas.openxmlformats.org/officeDocument/2006/relationships" xmlns:m="http://schemas.openxmlformats.org/officeDocument/2006/math" xmlns:v="urn:schemas-microsoft-com:vml" xmlns:wp14="http://schemas.microsoft.com/office/word/2010/wordprocessingDrawing" xmlns:wp="http://schemas.openxmlformats.org/drawingml/2006/wordprocessingDrawing" xmlns:w10="urn:schemas-microsoft-com:office:word" xmlns:w="http://schemas.openxmlformats.org/wordprocessingml/2006/main" xmlns:w14="http://schemas.microsoft.com/office/word/2010/wordml" xmlns:w15="http://schemas.microsoft.com/office/word/2012/wordml" xmlns:w16cid="http://schemas.microsoft.com/office/word/2016/wordml/cid" xmlns:w16se="http://schemas.microsoft.com/office/word/2015/wordml/symex" xmlns:wpg="http://schemas.microsoft.com/office/word/2010/wordprocessingGroup" xmlns:wpi="http://schemas.microsoft.com/office/word/2010/wordprocessingInk" xmlns:wne="http://schemas.microsoft.com/office/word/2006/wordml" xmlns:wps="http://schemas.microsoft.com/office/word/2010/wordprocessingShape" mc:Ignorable="w14 w15 w16se w16cid wp14">
+<w:document xmlns:wpc="http://schemas.microsoft.com/office/word/2010/wordprocessingCanvas" xmlns:cx="http://schemas.microsoft.com/office/drawing/2014/chartex" xmlns:cx1="http://schemas.microsoft.com/office/drawing/2015/9/8/chartex" xmlns:cx2="http://schemas.microsoft.com/office/drawing/2015/10/21/chartex" xmlns:cx3="http://schemas.microsoft.com/office/drawing/2016/5/9/chartex" xmlns:cx4="http://schemas.microsoft.com/office/drawing/2016/5/10/chartex" xmlns:cx5="http://schemas.microsoft.com/office/drawing/2016/5/11/chartex" xmlns:cx6="http://schemas.microsoft.com/office/drawing/2016/5/12/chartex" xmlns:cx7="http://schemas.microsoft.com/office/drawing/2016/5/13/chartex" xmlns:cx8="http://schemas.microsoft.com/office/drawing/2016/5/14/chartex" xmlns:mc="http://schemas.openxmlformats.org/markup-compatibility/2006" xmlns:aink="http://schemas.microsoft.com/office/drawing/2016/ink" xmlns:am3d="http://schemas.microsoft.com/office/drawing/2017/model3d" xmlns:o="urn:schemas-microsoft-com:office:office" xmlns:oel="http://schemas.microsoft.com/office/2019/extlst" xmlns:r="http://schemas.openxmlformats.org/officeDocument/2006/relationships" xmlns:m="http://schemas.openxmlformats.org/officeDocument/2006/math" xmlns:v="urn:schemas-microsoft-com:vml" xmlns:wp14="http://schemas.microsoft.com/office/word/2010/wordprocessingDrawing" xmlns:wp="http://schemas.openxmlformats.org/drawingml/2006/wordprocessingDrawing" xmlns:w10="urn:schemas-microsoft-com:office:word" xmlns:w="http://schemas.openxmlformats.org/wordprocessingml/2006/main" xmlns:w14="http://schemas.microsoft.com/office/word/2010/wordml" xmlns:w15="http://schemas.microsoft.com/office/word/2012/wordml" xmlns:w16cex="http://schemas.microsoft.com/office/word/2018/wordml/cex" xmlns:w16cid="http://schemas.microsoft.com/office/word/2016/wordml/cid" xmlns:w16="http://schemas.microsoft.com/office/word/2018/wordml" xmlns:w16du="http://schemas.microsoft.com/office/word/2023/wordml/word16du" xmlns:w16sdtdh="http://schemas.microsoft.com/office/word/2020/wordml/sdtdatahash" xmlns:w16se="http://schemas.microsoft.com/office/word/2015/wordml/symex" xmlns:wpg="http://schemas.microsoft.com/office/word/2010/wordprocessingGroup" xmlns:wpi="http://schemas.microsoft.com/office/word/2010/wordprocessingInk" xmlns:wne="http://schemas.microsoft.com/office/word/2006/wordml" xmlns:wps="http://schemas.microsoft.com/office/word/2010/wordprocessingShape" mc:Ignorable="w14 w15 w16se w16cid w16 w16cex w16sdtdh wp14">
   <w:body>
     <w:p>
       <w:pPr>
@@ -317,19 +317,11 @@
         </w:rPr>
         <w:t xml:space="preserve">[refer to </w:t>
       </w:r>
-      <w:proofErr w:type="spellStart"/>
-      <w:r>
-        <w:rPr>
-          <w:rFonts w:ascii="Arial" w:hAnsi="Arial" w:cs="Arial"/>
-        </w:rPr>
-        <w:t>doi</w:t>
-      </w:r>
-      <w:proofErr w:type="spellEnd"/>
-      <w:r>
-        <w:rPr>
-          <w:rFonts w:ascii="Arial" w:hAnsi="Arial" w:cs="Arial"/>
-        </w:rPr>
-        <w:t xml:space="preserve">: </w:t>
+      <w:r>
+        <w:rPr>
+          <w:rFonts w:ascii="Arial" w:hAnsi="Arial" w:cs="Arial"/>
+        </w:rPr>
+        <w:t xml:space="preserve">doi: </w:t>
       </w:r>
       <w:hyperlink r:id="rId7" w:tgtFrame="_blank" w:history="1">
         <w:r>
@@ -463,22 +455,13 @@
           <w:color w:val="5B9BD5" w:themeColor="accent5"/>
           <w:u w:val="single"/>
         </w:rPr>
-        <w:t>10.1109/TVCG.2020.</w:t>
-      </w:r>
-      <w:proofErr w:type="gramStart"/>
-      <w:r>
-        <w:rPr>
-          <w:rFonts w:ascii="Arial" w:hAnsi="Arial" w:cs="Arial"/>
-          <w:color w:val="5B9BD5" w:themeColor="accent5"/>
+        <w:t>10.1109/TVCG.2020.3030465</w:t>
+      </w:r>
+      <w:r>
+        <w:rPr>
+          <w:rFonts w:ascii="Arial" w:hAnsi="Arial" w:cs="Arial"/>
           <w:u w:val="single"/>
         </w:rPr>
-        <w:t>3030465</w:t>
-      </w:r>
-      <w:r>
-        <w:rPr>
-          <w:rFonts w:ascii="Arial" w:hAnsi="Arial" w:cs="Arial"/>
-          <w:u w:val="single"/>
-        </w:rPr>
         <w:t xml:space="preserve"> </w:t>
       </w:r>
       <w:r>
@@ -487,7 +470,6 @@
         </w:rPr>
         <w:t>]</w:t>
       </w:r>
-      <w:proofErr w:type="gramEnd"/>
       <w:r>
         <w:rPr>
           <w:rFonts w:ascii="Arial" w:hAnsi="Arial" w:cs="Arial"/>
@@ -548,7 +530,7 @@
     <w:p>
       <w:pPr>
         <w:rPr>
-          <w:rFonts w:ascii="Arial" w:hAnsi="Arial" w:cs="Arial" w:hint="eastAsia"/>
+          <w:rFonts w:ascii="Arial" w:hAnsi="Arial" w:cs="Arial"/>
           <w:b/>
           <w:sz w:val="24"/>
         </w:rPr>
@@ -693,9 +675,49 @@
     <w:p>
       <w:pPr>
         <w:rPr>
-          <w:rFonts w:ascii="Arial" w:hAnsi="Arial" w:cs="Arial" w:hint="eastAsia"/>
-        </w:rPr>
-      </w:pPr>
+          <w:rFonts w:ascii="Arial" w:hAnsi="Arial" w:cs="Arial"/>
+        </w:rPr>
+      </w:pPr>
+      <w:r>
+        <w:rPr>
+          <w:rFonts w:ascii="Arial" w:hAnsi="Arial" w:cs="Arial"/>
+        </w:rPr>
+        <w:drawing>
+          <wp:inline distT="0" distB="0" distL="0" distR="0" wp14:anchorId="727FC08C" wp14:editId="5C1C916A">
+            <wp:extent cx="5274310" cy="2339975"/>
+            <wp:effectExtent l="0" t="0" r="2540" b="3175"/>
+            <wp:docPr id="770742271" name="图片 1"/>
+            <wp:cNvGraphicFramePr>
+              <a:graphicFrameLocks xmlns:a="http://schemas.openxmlformats.org/drawingml/2006/main" noChangeAspect="1"/>
+            </wp:cNvGraphicFramePr>
+            <a:graphic xmlns:a="http://schemas.openxmlformats.org/drawingml/2006/main">
+              <a:graphicData uri="http://schemas.openxmlformats.org/drawingml/2006/picture">
+                <pic:pic xmlns:pic="http://schemas.openxmlformats.org/drawingml/2006/picture">
+                  <pic:nvPicPr>
+                    <pic:cNvPr id="770742271" name=""/>
+                    <pic:cNvPicPr/>
+                  </pic:nvPicPr>
+                  <pic:blipFill>
+                    <a:blip r:embed="rId8"/>
+                    <a:stretch>
+                      <a:fillRect/>
+                    </a:stretch>
+                  </pic:blipFill>
+                  <pic:spPr>
+                    <a:xfrm>
+                      <a:off x="0" y="0"/>
+                      <a:ext cx="5274310" cy="2339975"/>
+                    </a:xfrm>
+                    <a:prstGeom prst="rect">
+                      <a:avLst/>
+                    </a:prstGeom>
+                  </pic:spPr>
+                </pic:pic>
+              </a:graphicData>
+            </a:graphic>
+          </wp:inline>
+        </w:drawing>
+      </w:r>
     </w:p>
     <w:p>
       <w:pPr>
@@ -711,6 +733,7 @@
           <w:b/>
           <w:sz w:val="24"/>
         </w:rPr>
+        <w:lastRenderedPageBreak/>
         <w:t>2</w:t>
       </w:r>
       <w:r>
@@ -781,7 +804,6 @@
           <w:rFonts w:ascii="Arial" w:hAnsi="Arial" w:cs="Arial"/>
           <w:noProof/>
         </w:rPr>
-        <w:lastRenderedPageBreak/>
         <w:drawing>
           <wp:inline distT="0" distB="0" distL="0" distR="0" wp14:anchorId="1468AE9C" wp14:editId="6C5736F2">
             <wp:extent cx="4218915" cy="2521181"/>
@@ -800,7 +822,7 @@
                     </pic:cNvPicPr>
                   </pic:nvPicPr>
                   <pic:blipFill>
-                    <a:blip r:embed="rId8" cstate="print">
+                    <a:blip r:embed="rId9" cstate="print">
                       <a:extLst>
                         <a:ext uri="{28A0092B-C50C-407E-A947-70E740481C1C}">
                           <a14:useLocalDpi xmlns:a14="http://schemas.microsoft.com/office/drawing/2010/main" val="0"/>
@@ -885,14 +907,7 @@
         <w:rPr>
           <w:rFonts w:ascii="Arial" w:hAnsi="Arial" w:cs="Arial"/>
         </w:rPr>
-        <w:t xml:space="preserve">[4] and techniques for reducing edge-crossings [19] to the causal graph </w:t>
-      </w:r>
-      <w:proofErr w:type="gramStart"/>
-      <w:r>
-        <w:rPr>
-          <w:rFonts w:ascii="Arial" w:hAnsi="Arial" w:cs="Arial"/>
-        </w:rPr>
-        <w:t>visualization.</w:t>
+        <w:t>[4] and techniques for reducing edge-crossings [19] to the causal graph visualization.</w:t>
       </w:r>
       <w:r>
         <w:rPr>
@@ -900,51 +915,18 @@
         </w:rPr>
         <w:t>【</w:t>
       </w:r>
-      <w:proofErr w:type="gramEnd"/>
       <w:r>
         <w:rPr>
           <w:rFonts w:ascii="Arial" w:hAnsi="Arial" w:cs="Arial"/>
           <w:i/>
         </w:rPr>
-        <w:t xml:space="preserve">X. </w:t>
-      </w:r>
-      <w:proofErr w:type="spellStart"/>
+        <w:t>X. Xie, F. Du and Y. Wu, "A Visual Analytics Approach for Exploratory Causal Analysis: Exploration, Validation, and Applications," in IEEE Transactions on Visualization and Computer Graphics, vol. 27, no. 2, pp. 1448-1458, Feb. 2021, doi: 10.1109/TVCG.2020.3028957.</w:t>
+      </w:r>
       <w:r>
         <w:rPr>
           <w:rFonts w:ascii="Arial" w:hAnsi="Arial" w:cs="Arial"/>
           <w:i/>
         </w:rPr>
-        <w:t>Xie</w:t>
-      </w:r>
-      <w:proofErr w:type="spellEnd"/>
-      <w:r>
-        <w:rPr>
-          <w:rFonts w:ascii="Arial" w:hAnsi="Arial" w:cs="Arial"/>
-          <w:i/>
-        </w:rPr>
-        <w:t xml:space="preserve">, F. Du and Y. Wu, "A Visual Analytics Approach for Exploratory Causal Analysis: Exploration, Validation, and Applications," in IEEE Transactions on Visualization and Computer Graphics, vol. 27, no. 2, pp. 1448-1458, Feb. 2021, </w:t>
-      </w:r>
-      <w:proofErr w:type="spellStart"/>
-      <w:r>
-        <w:rPr>
-          <w:rFonts w:ascii="Arial" w:hAnsi="Arial" w:cs="Arial"/>
-          <w:i/>
-        </w:rPr>
-        <w:t>doi</w:t>
-      </w:r>
-      <w:proofErr w:type="spellEnd"/>
-      <w:r>
-        <w:rPr>
-          <w:rFonts w:ascii="Arial" w:hAnsi="Arial" w:cs="Arial"/>
-          <w:i/>
-        </w:rPr>
-        <w:t>: 10.1109/TVCG.2020.3028957.</w:t>
-      </w:r>
-      <w:r>
-        <w:rPr>
-          <w:rFonts w:ascii="Arial" w:hAnsi="Arial" w:cs="Arial"/>
-          <w:i/>
-        </w:rPr>
         <w:t xml:space="preserve"> </w:t>
       </w:r>
       <w:r>
@@ -970,7 +952,7 @@
     <w:p>
       <w:pPr>
         <w:rPr>
-          <w:rFonts w:ascii="Arial" w:hAnsi="Arial" w:cs="Arial" w:hint="eastAsia"/>
+          <w:rFonts w:ascii="Arial" w:hAnsi="Arial" w:cs="Arial"/>
         </w:rPr>
       </w:pPr>
     </w:p>
@@ -990,30 +972,20 @@
         </w:rPr>
         <w:t xml:space="preserve">Layered Layouts -- </w:t>
       </w:r>
-      <w:proofErr w:type="spellStart"/>
       <w:r>
         <w:rPr>
           <w:rFonts w:ascii="Arial" w:hAnsi="Arial" w:cs="Arial"/>
           <w:b/>
           <w:sz w:val="22"/>
         </w:rPr>
-        <w:t>Sagiyama</w:t>
-      </w:r>
-      <w:proofErr w:type="spellEnd"/>
+        <w:t>Sagiyama layout</w:t>
+      </w:r>
       <w:r>
         <w:rPr>
           <w:rFonts w:ascii="Arial" w:hAnsi="Arial" w:cs="Arial"/>
           <w:b/>
           <w:sz w:val="22"/>
         </w:rPr>
-        <w:t xml:space="preserve"> layout</w:t>
-      </w:r>
-      <w:r>
-        <w:rPr>
-          <w:rFonts w:ascii="Arial" w:hAnsi="Arial" w:cs="Arial"/>
-          <w:b/>
-          <w:sz w:val="22"/>
-        </w:rPr>
         <w:t xml:space="preserve"> </w:t>
       </w:r>
     </w:p>
@@ -1023,7 +995,7 @@
           <w:rFonts w:ascii="Arial" w:hAnsi="Arial" w:cs="Arial"/>
         </w:rPr>
       </w:pPr>
-      <w:hyperlink r:id="rId9" w:history="1">
+      <w:hyperlink r:id="rId10" w:history="1">
         <w:r>
           <w:rPr>
             <w:rStyle w:val="a5"/>
@@ -1045,7 +1017,7 @@
           <w:rFonts w:ascii="Arial" w:hAnsi="Arial" w:cs="Arial"/>
         </w:rPr>
       </w:pPr>
-      <w:hyperlink r:id="rId10" w:history="1">
+      <w:hyperlink r:id="rId11" w:history="1">
         <w:r>
           <w:rPr>
             <w:rStyle w:val="a5"/>
@@ -1061,7 +1033,7 @@
           <w:rFonts w:ascii="Arial" w:hAnsi="Arial" w:cs="Arial"/>
         </w:rPr>
       </w:pPr>
-      <w:hyperlink r:id="rId11" w:history="1">
+      <w:hyperlink r:id="rId12" w:history="1">
         <w:r>
           <w:rPr>
             <w:rStyle w:val="a5"/>
@@ -1077,7 +1049,7 @@
           <w:rFonts w:ascii="Arial" w:hAnsi="Arial" w:cs="Arial"/>
         </w:rPr>
       </w:pPr>
-      <w:hyperlink r:id="rId12" w:history="1">
+      <w:hyperlink r:id="rId13" w:history="1">
         <w:r>
           <w:rPr>
             <w:rStyle w:val="a5"/>
@@ -1093,7 +1065,7 @@
           <w:rFonts w:ascii="Arial" w:hAnsi="Arial" w:cs="Arial"/>
         </w:rPr>
       </w:pPr>
-      <w:hyperlink r:id="rId13" w:history="1">
+      <w:hyperlink r:id="rId14" w:history="1">
         <w:r>
           <w:rPr>
             <w:rStyle w:val="a5"/>
@@ -1109,7 +1081,7 @@
           <w:rFonts w:ascii="Arial" w:hAnsi="Arial" w:cs="Arial"/>
         </w:rPr>
       </w:pPr>
-      <w:hyperlink r:id="rId14" w:history="1">
+      <w:hyperlink r:id="rId15" w:history="1">
         <w:r>
           <w:rPr>
             <w:rStyle w:val="a5"/>
@@ -1338,258 +1310,6 @@
             <wp:extent cx="2796989" cy="4129205"/>
             <wp:effectExtent l="0" t="0" r="3810" b="5080"/>
             <wp:docPr id="8" name="图片 8"/>
-            <wp:cNvGraphicFramePr>
-              <a:graphicFrameLocks xmlns:a="http://schemas.openxmlformats.org/drawingml/2006/main" noChangeAspect="1"/>
-            </wp:cNvGraphicFramePr>
-            <a:graphic xmlns:a="http://schemas.openxmlformats.org/drawingml/2006/main">
-              <a:graphicData uri="http://schemas.openxmlformats.org/drawingml/2006/picture">
-                <pic:pic xmlns:pic="http://schemas.openxmlformats.org/drawingml/2006/picture">
-                  <pic:nvPicPr>
-                    <pic:cNvPr id="1" name=""/>
-                    <pic:cNvPicPr/>
-                  </pic:nvPicPr>
-                  <pic:blipFill>
-                    <a:blip r:embed="rId15"/>
-                    <a:stretch>
-                      <a:fillRect/>
-                    </a:stretch>
-                  </pic:blipFill>
-                  <pic:spPr>
-                    <a:xfrm>
-                      <a:off x="0" y="0"/>
-                      <a:ext cx="2854315" cy="4213836"/>
-                    </a:xfrm>
-                    <a:prstGeom prst="rect">
-                      <a:avLst/>
-                    </a:prstGeom>
-                  </pic:spPr>
-                </pic:pic>
-              </a:graphicData>
-            </a:graphic>
-          </wp:inline>
-        </w:drawing>
-      </w:r>
-    </w:p>
-    <w:p>
-      <w:pPr>
-        <w:rPr>
-          <w:rFonts w:ascii="Arial" w:hAnsi="Arial" w:cs="Arial"/>
-        </w:rPr>
-      </w:pPr>
-    </w:p>
-    <w:p>
-      <w:pPr>
-        <w:rPr>
-          <w:rFonts w:ascii="Arial" w:hAnsi="Arial" w:cs="Arial"/>
-        </w:rPr>
-      </w:pPr>
-    </w:p>
-    <w:p>
-      <w:pPr>
-        <w:rPr>
-          <w:rFonts w:ascii="Arial" w:hAnsi="Arial" w:cs="Arial"/>
-          <w:b/>
-          <w:sz w:val="24"/>
-        </w:rPr>
-      </w:pPr>
-      <w:r>
-        <w:rPr>
-          <w:rFonts w:ascii="Arial" w:hAnsi="Arial" w:cs="Arial"/>
-          <w:b/>
-          <w:sz w:val="24"/>
-        </w:rPr>
-        <w:t>3. counterfactual approach to identify potential confounding</w:t>
-      </w:r>
-    </w:p>
-    <w:p>
-      <w:pPr>
-        <w:rPr>
-          <w:rFonts w:ascii="Arial" w:hAnsi="Arial" w:cs="Arial"/>
-          <w:b/>
-          <w:i/>
-          <w:color w:val="333333"/>
-          <w:sz w:val="20"/>
-          <w:szCs w:val="20"/>
-          <w:shd w:val="clear" w:color="auto" w:fill="FFFFFF"/>
-        </w:rPr>
-      </w:pPr>
-      <w:r>
-        <w:rPr>
-          <w:rFonts w:ascii="Arial" w:hAnsi="Arial" w:cs="Arial"/>
-          <w:b/>
-          <w:i/>
-        </w:rPr>
-        <w:t xml:space="preserve">[ </w:t>
-      </w:r>
-      <w:r>
-        <w:rPr>
-          <w:rFonts w:ascii="Arial" w:hAnsi="Arial" w:cs="Arial"/>
-          <w:b/>
-          <w:i/>
-          <w:color w:val="333333"/>
-          <w:sz w:val="20"/>
-          <w:szCs w:val="20"/>
-          <w:shd w:val="clear" w:color="auto" w:fill="FFFFFF"/>
-        </w:rPr>
-        <w:t xml:space="preserve">S. Kaul, D. Borland, N. Cao and D. </w:t>
-      </w:r>
-      <w:proofErr w:type="spellStart"/>
-      <w:r>
-        <w:rPr>
-          <w:rFonts w:ascii="Arial" w:hAnsi="Arial" w:cs="Arial"/>
-          <w:b/>
-          <w:i/>
-          <w:color w:val="333333"/>
-          <w:sz w:val="20"/>
-          <w:szCs w:val="20"/>
-          <w:shd w:val="clear" w:color="auto" w:fill="FFFFFF"/>
-        </w:rPr>
-        <w:t>Gotz</w:t>
-      </w:r>
-      <w:proofErr w:type="spellEnd"/>
-      <w:r>
-        <w:rPr>
-          <w:rFonts w:ascii="Arial" w:hAnsi="Arial" w:cs="Arial"/>
-          <w:b/>
-          <w:i/>
-          <w:color w:val="333333"/>
-          <w:sz w:val="20"/>
-          <w:szCs w:val="20"/>
-          <w:shd w:val="clear" w:color="auto" w:fill="FFFFFF"/>
-        </w:rPr>
-        <w:t>, "Improving Visualization Interpretation Using Counterfactuals," in </w:t>
-      </w:r>
-      <w:r>
-        <w:rPr>
-          <w:rStyle w:val="a4"/>
-          <w:rFonts w:ascii="Arial" w:hAnsi="Arial" w:cs="Arial"/>
-          <w:b/>
-          <w:i w:val="0"/>
-          <w:color w:val="333333"/>
-          <w:sz w:val="20"/>
-          <w:szCs w:val="20"/>
-          <w:shd w:val="clear" w:color="auto" w:fill="FFFFFF"/>
-        </w:rPr>
-        <w:t>IEEE Transactions on Visualization and Computer Graphics</w:t>
-      </w:r>
-      <w:r>
-        <w:rPr>
-          <w:rFonts w:ascii="Arial" w:hAnsi="Arial" w:cs="Arial"/>
-          <w:b/>
-          <w:i/>
-          <w:color w:val="333333"/>
-          <w:sz w:val="20"/>
-          <w:szCs w:val="20"/>
-          <w:shd w:val="clear" w:color="auto" w:fill="FFFFFF"/>
-        </w:rPr>
-        <w:t xml:space="preserve">, vol. 28, no. 1, pp. 998-1008, Jan. 2022, </w:t>
-      </w:r>
-      <w:proofErr w:type="spellStart"/>
-      <w:r>
-        <w:rPr>
-          <w:rFonts w:ascii="Arial" w:hAnsi="Arial" w:cs="Arial"/>
-          <w:b/>
-          <w:i/>
-          <w:color w:val="333333"/>
-          <w:sz w:val="20"/>
-          <w:szCs w:val="20"/>
-          <w:shd w:val="clear" w:color="auto" w:fill="FFFFFF"/>
-        </w:rPr>
-        <w:t>doi</w:t>
-      </w:r>
-      <w:proofErr w:type="spellEnd"/>
-      <w:r>
-        <w:rPr>
-          <w:rFonts w:ascii="Arial" w:hAnsi="Arial" w:cs="Arial"/>
-          <w:b/>
-          <w:i/>
-          <w:color w:val="333333"/>
-          <w:sz w:val="20"/>
-          <w:szCs w:val="20"/>
-          <w:shd w:val="clear" w:color="auto" w:fill="FFFFFF"/>
-        </w:rPr>
-        <w:t>: 10.1109/TVCG.2021.3114779.]</w:t>
-      </w:r>
-    </w:p>
-    <w:p>
-      <w:pPr>
-        <w:rPr>
-          <w:rFonts w:ascii="Arial" w:hAnsi="Arial" w:cs="Arial"/>
-        </w:rPr>
-      </w:pPr>
-    </w:p>
-    <w:p>
-      <w:pPr>
-        <w:pStyle w:val="a3"/>
-        <w:numPr>
-          <w:ilvl w:val="0"/>
-          <w:numId w:val="3"/>
-        </w:numPr>
-        <w:ind w:firstLineChars="0"/>
-        <w:rPr>
-          <w:rFonts w:ascii="Arial" w:hAnsi="Arial" w:cs="Arial"/>
-        </w:rPr>
-      </w:pPr>
-      <w:r>
-        <w:rPr>
-          <w:rFonts w:ascii="Arial" w:hAnsi="Arial" w:cs="Arial"/>
-        </w:rPr>
-        <w:t>Applying a</w:t>
-      </w:r>
-      <w:r>
-        <w:rPr>
-          <w:rFonts w:ascii="Arial" w:hAnsi="Arial" w:cs="Arial"/>
-          <w:color w:val="FF0000"/>
-        </w:rPr>
-        <w:t xml:space="preserve"> filter constraint (f)</w:t>
-      </w:r>
-      <w:r>
-        <w:rPr>
-          <w:rFonts w:ascii="Arial" w:hAnsi="Arial" w:cs="Arial"/>
-        </w:rPr>
-        <w:t xml:space="preserve"> based on one of the features selected in step 1 and create three subsets----the included subset (IN)</w:t>
-      </w:r>
-      <w:r>
-        <w:rPr>
-          <w:rFonts w:ascii="Arial" w:hAnsi="Arial" w:cs="Arial"/>
-        </w:rPr>
-        <w:t>、</w:t>
-      </w:r>
-      <w:r>
-        <w:rPr>
-          <w:rFonts w:ascii="Arial" w:hAnsi="Arial" w:cs="Arial"/>
-        </w:rPr>
-        <w:t>counterfactual subset (CF)</w:t>
-      </w:r>
-      <w:r>
-        <w:rPr>
-          <w:rFonts w:ascii="Arial" w:hAnsi="Arial" w:cs="Arial"/>
-        </w:rPr>
-        <w:t>、</w:t>
-      </w:r>
-      <w:r>
-        <w:rPr>
-          <w:rFonts w:ascii="Arial" w:hAnsi="Arial" w:cs="Arial"/>
-        </w:rPr>
-        <w:t>excluded subset (EX)</w:t>
-      </w:r>
-    </w:p>
-    <w:p>
-      <w:pPr>
-        <w:rPr>
-          <w:rFonts w:ascii="Arial" w:hAnsi="Arial" w:cs="Arial"/>
-        </w:rPr>
-      </w:pPr>
-      <w:r>
-        <w:rPr>
-          <w:rFonts w:ascii="Arial" w:hAnsi="Arial" w:cs="Arial"/>
-          <w:noProof/>
-        </w:rPr>
-        <w:drawing>
-          <wp:inline distT="0" distB="0" distL="0" distR="0" wp14:anchorId="693E3D2C" wp14:editId="5493B7DF">
-            <wp:extent cx="4307949" cy="1960516"/>
-            <wp:effectExtent l="0" t="0" r="0" b="1905"/>
-            <wp:docPr id="1" name="图片 1"/>
             <wp:cNvGraphicFramePr>
               <a:graphicFrameLocks xmlns:a="http://schemas.openxmlformats.org/drawingml/2006/main" noChangeAspect="1"/>
             </wp:cNvGraphicFramePr>
@@ -1609,7 +1329,7 @@
                   <pic:spPr>
                     <a:xfrm>
                       <a:off x="0" y="0"/>
-                      <a:ext cx="4340162" cy="1975176"/>
+                      <a:ext cx="2854315" cy="4213836"/>
                     </a:xfrm>
                     <a:prstGeom prst="rect">
                       <a:avLst/>
@@ -1628,17 +1348,168 @@
           <w:rFonts w:ascii="Arial" w:hAnsi="Arial" w:cs="Arial"/>
         </w:rPr>
       </w:pPr>
+    </w:p>
+    <w:p>
+      <w:pPr>
+        <w:rPr>
+          <w:rFonts w:ascii="Arial" w:hAnsi="Arial" w:cs="Arial"/>
+        </w:rPr>
+      </w:pPr>
+    </w:p>
+    <w:p>
+      <w:pPr>
+        <w:rPr>
+          <w:rFonts w:ascii="Arial" w:hAnsi="Arial" w:cs="Arial"/>
+          <w:b/>
+          <w:sz w:val="24"/>
+        </w:rPr>
+      </w:pPr>
+      <w:r>
+        <w:rPr>
+          <w:rFonts w:ascii="Arial" w:hAnsi="Arial" w:cs="Arial"/>
+          <w:b/>
+          <w:sz w:val="24"/>
+        </w:rPr>
+        <w:t>3. counterfactual approach to identify potential confounding</w:t>
+      </w:r>
+    </w:p>
+    <w:p>
+      <w:pPr>
+        <w:rPr>
+          <w:rFonts w:ascii="Arial" w:hAnsi="Arial" w:cs="Arial"/>
+          <w:b/>
+          <w:i/>
+          <w:color w:val="333333"/>
+          <w:sz w:val="20"/>
+          <w:szCs w:val="20"/>
+          <w:shd w:val="clear" w:color="auto" w:fill="FFFFFF"/>
+        </w:rPr>
+      </w:pPr>
+      <w:r>
+        <w:rPr>
+          <w:rFonts w:ascii="Arial" w:hAnsi="Arial" w:cs="Arial"/>
+          <w:b/>
+          <w:i/>
+        </w:rPr>
+        <w:t xml:space="preserve">[ </w:t>
+      </w:r>
+      <w:r>
+        <w:rPr>
+          <w:rFonts w:ascii="Arial" w:hAnsi="Arial" w:cs="Arial"/>
+          <w:b/>
+          <w:i/>
+          <w:color w:val="333333"/>
+          <w:sz w:val="20"/>
+          <w:szCs w:val="20"/>
+          <w:shd w:val="clear" w:color="auto" w:fill="FFFFFF"/>
+        </w:rPr>
+        <w:t>S. Kaul, D. Borland, N. Cao and D. Gotz, "Improving Visualization Interpretation Using Counterfactuals," in </w:t>
+      </w:r>
+      <w:r>
+        <w:rPr>
+          <w:rStyle w:val="a4"/>
+          <w:rFonts w:ascii="Arial" w:hAnsi="Arial" w:cs="Arial"/>
+          <w:b/>
+          <w:i w:val="0"/>
+          <w:color w:val="333333"/>
+          <w:sz w:val="20"/>
+          <w:szCs w:val="20"/>
+          <w:shd w:val="clear" w:color="auto" w:fill="FFFFFF"/>
+        </w:rPr>
+        <w:t>IEEE Transactions on Visualization and Computer Graphics</w:t>
+      </w:r>
+      <w:r>
+        <w:rPr>
+          <w:rFonts w:ascii="Arial" w:hAnsi="Arial" w:cs="Arial"/>
+          <w:b/>
+          <w:i/>
+          <w:color w:val="333333"/>
+          <w:sz w:val="20"/>
+          <w:szCs w:val="20"/>
+          <w:shd w:val="clear" w:color="auto" w:fill="FFFFFF"/>
+        </w:rPr>
+        <w:t>, vol. 28, no. 1, pp. 998-1008, Jan. 2022, doi: 10.1109/TVCG.2021.3114779.]</w:t>
+      </w:r>
+    </w:p>
+    <w:p>
+      <w:pPr>
+        <w:rPr>
+          <w:rFonts w:ascii="Arial" w:hAnsi="Arial" w:cs="Arial"/>
+        </w:rPr>
+      </w:pPr>
+    </w:p>
+    <w:p>
+      <w:pPr>
+        <w:pStyle w:val="a3"/>
+        <w:numPr>
+          <w:ilvl w:val="0"/>
+          <w:numId w:val="3"/>
+        </w:numPr>
+        <w:ind w:firstLineChars="0"/>
+        <w:rPr>
+          <w:rFonts w:ascii="Arial" w:hAnsi="Arial" w:cs="Arial"/>
+        </w:rPr>
+      </w:pPr>
+      <w:r>
+        <w:rPr>
+          <w:rFonts w:ascii="Arial" w:hAnsi="Arial" w:cs="Arial"/>
+        </w:rPr>
+        <w:t>Applying a</w:t>
+      </w:r>
+      <w:r>
+        <w:rPr>
+          <w:rFonts w:ascii="Arial" w:hAnsi="Arial" w:cs="Arial"/>
+          <w:color w:val="FF0000"/>
+        </w:rPr>
+        <w:t xml:space="preserve"> filter constraint (f)</w:t>
+      </w:r>
+      <w:r>
+        <w:rPr>
+          <w:rFonts w:ascii="Arial" w:hAnsi="Arial" w:cs="Arial"/>
+        </w:rPr>
+        <w:t xml:space="preserve"> based on one of the features selected in step 1 and create three subsets----the included subset (IN)</w:t>
+      </w:r>
+      <w:r>
+        <w:rPr>
+          <w:rFonts w:ascii="Arial" w:hAnsi="Arial" w:cs="Arial"/>
+        </w:rPr>
+        <w:t>、</w:t>
+      </w:r>
+      <w:r>
+        <w:rPr>
+          <w:rFonts w:ascii="Arial" w:hAnsi="Arial" w:cs="Arial"/>
+        </w:rPr>
+        <w:t>counterfactual subset (CF)</w:t>
+      </w:r>
+      <w:r>
+        <w:rPr>
+          <w:rFonts w:ascii="Arial" w:hAnsi="Arial" w:cs="Arial"/>
+        </w:rPr>
+        <w:t>、</w:t>
+      </w:r>
+      <w:r>
+        <w:rPr>
+          <w:rFonts w:ascii="Arial" w:hAnsi="Arial" w:cs="Arial"/>
+        </w:rPr>
+        <w:t>excluded subset (EX)</w:t>
+      </w:r>
+    </w:p>
+    <w:p>
+      <w:pPr>
+        <w:rPr>
+          <w:rFonts w:ascii="Arial" w:hAnsi="Arial" w:cs="Arial"/>
+        </w:rPr>
+      </w:pPr>
       <w:r>
         <w:rPr>
           <w:rFonts w:ascii="Arial" w:hAnsi="Arial" w:cs="Arial"/>
           <w:noProof/>
         </w:rPr>
-        <w:lastRenderedPageBreak/>
         <w:drawing>
-          <wp:inline distT="0" distB="0" distL="0" distR="0" wp14:anchorId="7027F170" wp14:editId="7BDD2B4B">
-            <wp:extent cx="4503543" cy="2670352"/>
-            <wp:effectExtent l="0" t="0" r="0" b="0"/>
-            <wp:docPr id="2" name="图片 2"/>
+          <wp:inline distT="0" distB="0" distL="0" distR="0" wp14:anchorId="693E3D2C" wp14:editId="5493B7DF">
+            <wp:extent cx="4307949" cy="1960516"/>
+            <wp:effectExtent l="0" t="0" r="0" b="1905"/>
+            <wp:docPr id="1" name="图片 1"/>
             <wp:cNvGraphicFramePr>
               <a:graphicFrameLocks xmlns:a="http://schemas.openxmlformats.org/drawingml/2006/main" noChangeAspect="1"/>
             </wp:cNvGraphicFramePr>
@@ -1658,7 +1529,7 @@
                   <pic:spPr>
                     <a:xfrm>
                       <a:off x="0" y="0"/>
-                      <a:ext cx="4534037" cy="2688433"/>
+                      <a:ext cx="4340162" cy="1975176"/>
                     </a:xfrm>
                     <a:prstGeom prst="rect">
                       <a:avLst/>
@@ -1673,343 +1544,8 @@
     </w:p>
     <w:p>
       <w:pPr>
-        <w:pStyle w:val="a3"/>
-        <w:numPr>
-          <w:ilvl w:val="0"/>
-          <w:numId w:val="3"/>
-        </w:numPr>
-        <w:ind w:firstLineChars="0"/>
-        <w:rPr>
-          <w:rFonts w:ascii="Arial" w:hAnsi="Arial" w:cs="Arial"/>
-        </w:rPr>
-      </w:pPr>
-      <w:r>
-        <w:rPr>
-          <w:rFonts w:ascii="Arial" w:hAnsi="Arial" w:cs="Arial"/>
-        </w:rPr>
-        <w:t xml:space="preserve">Observe impact on the </w:t>
-      </w:r>
-      <w:r>
-        <w:rPr>
-          <w:rFonts w:ascii="Arial" w:hAnsi="Arial" w:cs="Arial"/>
-          <w:b/>
-          <w:color w:val="FF0000"/>
-        </w:rPr>
-        <w:t>target node</w:t>
-      </w:r>
-      <w:r>
-        <w:rPr>
-          <w:rFonts w:ascii="Arial" w:hAnsi="Arial" w:cs="Arial"/>
-        </w:rPr>
-        <w:t xml:space="preserve"> distributions of the IN, CF, and EX subsets</w:t>
-      </w:r>
-      <w:r>
-        <w:rPr>
-          <w:rFonts w:ascii="Arial" w:hAnsi="Arial" w:cs="Arial"/>
-        </w:rPr>
-        <w:t xml:space="preserve"> of the </w:t>
-      </w:r>
-      <w:r>
-        <w:rPr>
-          <w:rFonts w:ascii="Arial" w:hAnsi="Arial" w:cs="Arial"/>
-          <w:b/>
-          <w:color w:val="FF0000"/>
-        </w:rPr>
-        <w:t>start node</w:t>
-      </w:r>
-      <w:r>
-        <w:rPr>
-          <w:rFonts w:ascii="Arial" w:hAnsi="Arial" w:cs="Arial"/>
-        </w:rPr>
-        <w:t xml:space="preserve"> ---- O</w:t>
-      </w:r>
-      <w:r>
-        <w:rPr>
-          <w:rFonts w:ascii="Arial" w:hAnsi="Arial" w:cs="Arial"/>
-          <w:vertAlign w:val="subscript"/>
-        </w:rPr>
-        <w:t>IN</w:t>
-      </w:r>
-      <w:r>
-        <w:rPr>
-          <w:rFonts w:ascii="Arial" w:hAnsi="Arial" w:cs="Arial"/>
-        </w:rPr>
-        <w:t>, O</w:t>
-      </w:r>
-      <w:r>
-        <w:rPr>
-          <w:rFonts w:ascii="Arial" w:hAnsi="Arial" w:cs="Arial"/>
-          <w:vertAlign w:val="subscript"/>
-        </w:rPr>
-        <w:t>CF</w:t>
-      </w:r>
-      <w:r>
-        <w:rPr>
-          <w:rFonts w:ascii="Arial" w:hAnsi="Arial" w:cs="Arial"/>
-        </w:rPr>
-        <w:t>, O</w:t>
-      </w:r>
-      <w:r>
-        <w:rPr>
-          <w:rFonts w:ascii="Arial" w:hAnsi="Arial" w:cs="Arial"/>
-          <w:vertAlign w:val="subscript"/>
-        </w:rPr>
-        <w:t>EX</w:t>
-      </w:r>
-    </w:p>
-    <w:p>
-      <w:pPr>
-        <w:rPr>
-          <w:rFonts w:ascii="Arial" w:hAnsi="Arial" w:cs="Arial"/>
-        </w:rPr>
-      </w:pPr>
-      <w:r>
-        <w:rPr>
-          <w:rFonts w:ascii="Arial" w:hAnsi="Arial" w:cs="Arial"/>
-        </w:rPr>
-        <w:t>Compute the value of O</w:t>
-      </w:r>
-      <w:r>
-        <w:rPr>
-          <w:rFonts w:ascii="Arial" w:hAnsi="Arial" w:cs="Arial"/>
-          <w:vertAlign w:val="subscript"/>
-        </w:rPr>
-        <w:t>IN</w:t>
-      </w:r>
-      <w:r>
-        <w:rPr>
-          <w:rFonts w:ascii="Arial" w:hAnsi="Arial" w:cs="Arial"/>
-        </w:rPr>
-        <w:t>/O</w:t>
-      </w:r>
-      <w:r>
-        <w:rPr>
-          <w:rFonts w:ascii="Arial" w:hAnsi="Arial" w:cs="Arial"/>
-          <w:vertAlign w:val="subscript"/>
-        </w:rPr>
-        <w:t>CF</w:t>
-      </w:r>
-      <w:r>
-        <w:rPr>
-          <w:rFonts w:ascii="Arial" w:hAnsi="Arial" w:cs="Arial"/>
-        </w:rPr>
-        <w:t xml:space="preserve"> (d) to measure the difference between O</w:t>
-      </w:r>
-      <w:r>
-        <w:rPr>
-          <w:rFonts w:ascii="Arial" w:hAnsi="Arial" w:cs="Arial"/>
-          <w:vertAlign w:val="subscript"/>
-        </w:rPr>
-        <w:t>IN</w:t>
-      </w:r>
-      <w:r>
-        <w:rPr>
-          <w:rFonts w:ascii="Arial" w:hAnsi="Arial" w:cs="Arial"/>
-        </w:rPr>
-        <w:t xml:space="preserve"> and O</w:t>
-      </w:r>
-      <w:r>
-        <w:rPr>
-          <w:rFonts w:ascii="Arial" w:hAnsi="Arial" w:cs="Arial"/>
-          <w:vertAlign w:val="subscript"/>
-        </w:rPr>
-        <w:t>CF</w:t>
-      </w:r>
-      <w:r>
-        <w:rPr>
-          <w:rFonts w:ascii="Arial" w:hAnsi="Arial" w:cs="Arial"/>
-        </w:rPr>
-        <w:t>,</w:t>
-      </w:r>
-    </w:p>
-    <w:p>
-      <w:pPr>
-        <w:rPr>
-          <w:rFonts w:ascii="Arial" w:hAnsi="Arial" w:cs="Arial"/>
-        </w:rPr>
-      </w:pPr>
-      <w:r>
-        <w:rPr>
-          <w:rFonts w:ascii="Arial" w:hAnsi="Arial" w:cs="Arial"/>
-        </w:rPr>
-        <w:t xml:space="preserve">the </w:t>
-      </w:r>
-      <w:r>
-        <w:rPr>
-          <w:rFonts w:ascii="Arial" w:hAnsi="Arial" w:cs="Arial"/>
-          <w:b/>
-        </w:rPr>
-        <w:t>Hellinger distance</w:t>
-      </w:r>
-      <w:r>
-        <w:rPr>
-          <w:rFonts w:ascii="Arial" w:hAnsi="Arial" w:cs="Arial"/>
-        </w:rPr>
-        <w:t xml:space="preserve"> [62] is used for </w:t>
-      </w:r>
-      <w:r>
-        <w:rPr>
-          <w:rFonts w:ascii="Arial" w:hAnsi="Arial" w:cs="Arial"/>
-          <w:color w:val="FF0000"/>
-        </w:rPr>
-        <w:t>categorical outcomes</w:t>
-      </w:r>
-      <w:r>
-        <w:rPr>
-          <w:rFonts w:ascii="Arial" w:hAnsi="Arial" w:cs="Arial"/>
-        </w:rPr>
-        <w:t xml:space="preserve"> and the</w:t>
-      </w:r>
-      <w:r>
-        <w:rPr>
-          <w:rFonts w:ascii="Arial" w:hAnsi="Arial" w:cs="Arial"/>
-          <w:b/>
-        </w:rPr>
-        <w:t xml:space="preserve"> Kolmogorov-Smirnov test</w:t>
-      </w:r>
-      <w:r>
-        <w:rPr>
-          <w:rFonts w:ascii="Arial" w:hAnsi="Arial" w:cs="Arial"/>
-        </w:rPr>
-        <w:t xml:space="preserve"> [45] for </w:t>
-      </w:r>
-      <w:r>
-        <w:rPr>
-          <w:rFonts w:ascii="Arial" w:hAnsi="Arial" w:cs="Arial"/>
-          <w:color w:val="FF0000"/>
-        </w:rPr>
-        <w:t>numerical outcomes</w:t>
-      </w:r>
-    </w:p>
-    <w:p>
-      <w:pPr>
-        <w:rPr>
-          <w:rFonts w:ascii="Arial" w:hAnsi="Arial" w:cs="Arial"/>
-        </w:rPr>
-      </w:pPr>
-      <w:r>
-        <w:rPr>
-          <w:rFonts w:ascii="Arial" w:hAnsi="Arial" w:cs="Arial"/>
-        </w:rPr>
-        <w:t xml:space="preserve">D ranks between 0-1, </w:t>
-      </w:r>
-      <w:r>
-        <w:rPr>
-          <w:rFonts w:ascii="Arial" w:hAnsi="Arial" w:cs="Arial"/>
-          <w:b/>
-          <w:color w:val="FF0000"/>
-        </w:rPr>
-        <w:t>0 corresponds to no impact by f (i.e., O</w:t>
-      </w:r>
-      <w:r>
-        <w:rPr>
-          <w:rFonts w:ascii="Arial" w:hAnsi="Arial" w:cs="Arial"/>
-          <w:b/>
-          <w:color w:val="FF0000"/>
-          <w:vertAlign w:val="subscript"/>
-        </w:rPr>
-        <w:t>IN</w:t>
-      </w:r>
-      <w:r>
-        <w:rPr>
-          <w:rFonts w:ascii="Arial" w:hAnsi="Arial" w:cs="Arial"/>
-          <w:b/>
-          <w:color w:val="FF0000"/>
-        </w:rPr>
-        <w:t xml:space="preserve"> = O</w:t>
-      </w:r>
-      <w:r>
-        <w:rPr>
-          <w:rFonts w:ascii="Arial" w:hAnsi="Arial" w:cs="Arial"/>
-          <w:b/>
-          <w:color w:val="FF0000"/>
-          <w:vertAlign w:val="subscript"/>
-        </w:rPr>
-        <w:t>CF</w:t>
-      </w:r>
-      <w:r>
-        <w:rPr>
-          <w:rFonts w:ascii="Arial" w:hAnsi="Arial" w:cs="Arial"/>
-          <w:b/>
-          <w:color w:val="FF0000"/>
-        </w:rPr>
-        <w:t xml:space="preserve">) [likely to be a confounding variable] </w:t>
-      </w:r>
-      <w:r>
-        <w:rPr>
-          <w:rFonts w:ascii="Arial" w:hAnsi="Arial" w:cs="Arial"/>
-        </w:rPr>
-        <w:t>and 1 corresponds to a large impact (i.e., a maximal difference between O</w:t>
-      </w:r>
-      <w:r>
-        <w:rPr>
-          <w:rFonts w:ascii="Arial" w:hAnsi="Arial" w:cs="Arial"/>
-          <w:vertAlign w:val="subscript"/>
-        </w:rPr>
-        <w:t>IN</w:t>
-      </w:r>
-      <w:r>
-        <w:rPr>
-          <w:rFonts w:ascii="Arial" w:hAnsi="Arial" w:cs="Arial"/>
-        </w:rPr>
-        <w:t xml:space="preserve"> and O</w:t>
-      </w:r>
-      <w:r>
-        <w:rPr>
-          <w:rFonts w:ascii="Arial" w:hAnsi="Arial" w:cs="Arial"/>
-          <w:vertAlign w:val="subscript"/>
-        </w:rPr>
-        <w:t>CF</w:t>
-      </w:r>
-      <w:r>
-        <w:rPr>
-          <w:rFonts w:ascii="Arial" w:hAnsi="Arial" w:cs="Arial"/>
-        </w:rPr>
-        <w:t xml:space="preserve">). </w:t>
-      </w:r>
-    </w:p>
-    <w:p>
-      <w:pPr>
-        <w:rPr>
-          <w:rFonts w:ascii="Arial" w:hAnsi="Arial" w:cs="Arial"/>
-        </w:rPr>
-      </w:pPr>
-    </w:p>
-    <w:p>
-      <w:pPr>
-        <w:rPr>
-          <w:rFonts w:ascii="Arial" w:hAnsi="Arial" w:cs="Arial"/>
-          <w:color w:val="5B9BD5" w:themeColor="accent5"/>
-          <w:u w:val="single"/>
-        </w:rPr>
-      </w:pPr>
-      <w:r>
-        <w:rPr>
-          <w:rFonts w:ascii="Arial" w:hAnsi="Arial" w:cs="Arial"/>
-        </w:rPr>
-        <w:t>Example lineups r</w:t>
-      </w:r>
-      <w:r>
-        <w:rPr>
-          <w:rFonts w:ascii="Arial" w:hAnsi="Arial" w:cs="Arial"/>
-        </w:rPr>
-        <w:t xml:space="preserve">efer to </w:t>
-      </w:r>
-      <w:r>
-        <w:rPr>
-          <w:rFonts w:ascii="Arial" w:hAnsi="Arial" w:cs="Arial"/>
-          <w:color w:val="5B9BD5" w:themeColor="accent5"/>
-          <w:u w:val="single"/>
-        </w:rPr>
-        <w:t>10.1109/TVCG.2018.2864907</w:t>
-      </w:r>
-    </w:p>
-    <w:p>
-      <w:pPr>
-        <w:rPr>
-          <w:rFonts w:ascii="Arial" w:hAnsi="Arial" w:cs="Arial"/>
-          <w:color w:val="5B9BD5" w:themeColor="accent5"/>
-          <w:u w:val="single"/>
+        <w:rPr>
+          <w:rFonts w:ascii="Arial" w:hAnsi="Arial" w:cs="Arial"/>
         </w:rPr>
       </w:pPr>
       <w:r>
@@ -2017,11 +1553,12 @@
           <w:rFonts w:ascii="Arial" w:hAnsi="Arial" w:cs="Arial"/>
           <w:noProof/>
         </w:rPr>
+        <w:lastRenderedPageBreak/>
         <w:drawing>
-          <wp:inline distT="0" distB="0" distL="0" distR="0" wp14:anchorId="36F7C0A5" wp14:editId="3AF7B9E4">
-            <wp:extent cx="4073237" cy="2023869"/>
-            <wp:effectExtent l="0" t="0" r="3810" b="0"/>
-            <wp:docPr id="12" name="图片 12"/>
+          <wp:inline distT="0" distB="0" distL="0" distR="0" wp14:anchorId="7027F170" wp14:editId="7BDD2B4B">
+            <wp:extent cx="4503543" cy="2670352"/>
+            <wp:effectExtent l="0" t="0" r="0" b="0"/>
+            <wp:docPr id="2" name="图片 2"/>
             <wp:cNvGraphicFramePr>
               <a:graphicFrameLocks xmlns:a="http://schemas.openxmlformats.org/drawingml/2006/main" noChangeAspect="1"/>
             </wp:cNvGraphicFramePr>
@@ -2041,7 +1578,7 @@
                   <pic:spPr>
                     <a:xfrm>
                       <a:off x="0" y="0"/>
-                      <a:ext cx="4088072" cy="2031240"/>
+                      <a:ext cx="4534037" cy="2688433"/>
                     </a:xfrm>
                     <a:prstGeom prst="rect">
                       <a:avLst/>
@@ -2056,8 +1593,343 @@
     </w:p>
     <w:p>
       <w:pPr>
-        <w:rPr>
-          <w:rFonts w:ascii="Arial" w:hAnsi="Arial" w:cs="Arial"/>
+        <w:pStyle w:val="a3"/>
+        <w:numPr>
+          <w:ilvl w:val="0"/>
+          <w:numId w:val="3"/>
+        </w:numPr>
+        <w:ind w:firstLineChars="0"/>
+        <w:rPr>
+          <w:rFonts w:ascii="Arial" w:hAnsi="Arial" w:cs="Arial"/>
+        </w:rPr>
+      </w:pPr>
+      <w:r>
+        <w:rPr>
+          <w:rFonts w:ascii="Arial" w:hAnsi="Arial" w:cs="Arial"/>
+        </w:rPr>
+        <w:t xml:space="preserve">Observe impact on the </w:t>
+      </w:r>
+      <w:r>
+        <w:rPr>
+          <w:rFonts w:ascii="Arial" w:hAnsi="Arial" w:cs="Arial"/>
+          <w:b/>
+          <w:color w:val="FF0000"/>
+        </w:rPr>
+        <w:t>target node</w:t>
+      </w:r>
+      <w:r>
+        <w:rPr>
+          <w:rFonts w:ascii="Arial" w:hAnsi="Arial" w:cs="Arial"/>
+        </w:rPr>
+        <w:t xml:space="preserve"> distributions of the IN, CF, and EX subsets</w:t>
+      </w:r>
+      <w:r>
+        <w:rPr>
+          <w:rFonts w:ascii="Arial" w:hAnsi="Arial" w:cs="Arial"/>
+        </w:rPr>
+        <w:t xml:space="preserve"> of the </w:t>
+      </w:r>
+      <w:r>
+        <w:rPr>
+          <w:rFonts w:ascii="Arial" w:hAnsi="Arial" w:cs="Arial"/>
+          <w:b/>
+          <w:color w:val="FF0000"/>
+        </w:rPr>
+        <w:t>start node</w:t>
+      </w:r>
+      <w:r>
+        <w:rPr>
+          <w:rFonts w:ascii="Arial" w:hAnsi="Arial" w:cs="Arial"/>
+        </w:rPr>
+        <w:t xml:space="preserve"> ---- O</w:t>
+      </w:r>
+      <w:r>
+        <w:rPr>
+          <w:rFonts w:ascii="Arial" w:hAnsi="Arial" w:cs="Arial"/>
+          <w:vertAlign w:val="subscript"/>
+        </w:rPr>
+        <w:t>IN</w:t>
+      </w:r>
+      <w:r>
+        <w:rPr>
+          <w:rFonts w:ascii="Arial" w:hAnsi="Arial" w:cs="Arial"/>
+        </w:rPr>
+        <w:t>, O</w:t>
+      </w:r>
+      <w:r>
+        <w:rPr>
+          <w:rFonts w:ascii="Arial" w:hAnsi="Arial" w:cs="Arial"/>
+          <w:vertAlign w:val="subscript"/>
+        </w:rPr>
+        <w:t>CF</w:t>
+      </w:r>
+      <w:r>
+        <w:rPr>
+          <w:rFonts w:ascii="Arial" w:hAnsi="Arial" w:cs="Arial"/>
+        </w:rPr>
+        <w:t>, O</w:t>
+      </w:r>
+      <w:r>
+        <w:rPr>
+          <w:rFonts w:ascii="Arial" w:hAnsi="Arial" w:cs="Arial"/>
+          <w:vertAlign w:val="subscript"/>
+        </w:rPr>
+        <w:t>EX</w:t>
+      </w:r>
+    </w:p>
+    <w:p>
+      <w:pPr>
+        <w:rPr>
+          <w:rFonts w:ascii="Arial" w:hAnsi="Arial" w:cs="Arial"/>
+        </w:rPr>
+      </w:pPr>
+      <w:r>
+        <w:rPr>
+          <w:rFonts w:ascii="Arial" w:hAnsi="Arial" w:cs="Arial"/>
+        </w:rPr>
+        <w:t>Compute the value of O</w:t>
+      </w:r>
+      <w:r>
+        <w:rPr>
+          <w:rFonts w:ascii="Arial" w:hAnsi="Arial" w:cs="Arial"/>
+          <w:vertAlign w:val="subscript"/>
+        </w:rPr>
+        <w:t>IN</w:t>
+      </w:r>
+      <w:r>
+        <w:rPr>
+          <w:rFonts w:ascii="Arial" w:hAnsi="Arial" w:cs="Arial"/>
+        </w:rPr>
+        <w:t>/O</w:t>
+      </w:r>
+      <w:r>
+        <w:rPr>
+          <w:rFonts w:ascii="Arial" w:hAnsi="Arial" w:cs="Arial"/>
+          <w:vertAlign w:val="subscript"/>
+        </w:rPr>
+        <w:t>CF</w:t>
+      </w:r>
+      <w:r>
+        <w:rPr>
+          <w:rFonts w:ascii="Arial" w:hAnsi="Arial" w:cs="Arial"/>
+        </w:rPr>
+        <w:t xml:space="preserve"> (d) to measure the difference between O</w:t>
+      </w:r>
+      <w:r>
+        <w:rPr>
+          <w:rFonts w:ascii="Arial" w:hAnsi="Arial" w:cs="Arial"/>
+          <w:vertAlign w:val="subscript"/>
+        </w:rPr>
+        <w:t>IN</w:t>
+      </w:r>
+      <w:r>
+        <w:rPr>
+          <w:rFonts w:ascii="Arial" w:hAnsi="Arial" w:cs="Arial"/>
+        </w:rPr>
+        <w:t xml:space="preserve"> and O</w:t>
+      </w:r>
+      <w:r>
+        <w:rPr>
+          <w:rFonts w:ascii="Arial" w:hAnsi="Arial" w:cs="Arial"/>
+          <w:vertAlign w:val="subscript"/>
+        </w:rPr>
+        <w:t>CF</w:t>
+      </w:r>
+      <w:r>
+        <w:rPr>
+          <w:rFonts w:ascii="Arial" w:hAnsi="Arial" w:cs="Arial"/>
+        </w:rPr>
+        <w:t>,</w:t>
+      </w:r>
+    </w:p>
+    <w:p>
+      <w:pPr>
+        <w:rPr>
+          <w:rFonts w:ascii="Arial" w:hAnsi="Arial" w:cs="Arial"/>
+        </w:rPr>
+      </w:pPr>
+      <w:r>
+        <w:rPr>
+          <w:rFonts w:ascii="Arial" w:hAnsi="Arial" w:cs="Arial"/>
+        </w:rPr>
+        <w:t xml:space="preserve">the </w:t>
+      </w:r>
+      <w:r>
+        <w:rPr>
+          <w:rFonts w:ascii="Arial" w:hAnsi="Arial" w:cs="Arial"/>
+          <w:b/>
+        </w:rPr>
+        <w:t>Hellinger distance</w:t>
+      </w:r>
+      <w:r>
+        <w:rPr>
+          <w:rFonts w:ascii="Arial" w:hAnsi="Arial" w:cs="Arial"/>
+        </w:rPr>
+        <w:t xml:space="preserve"> [62] is used for </w:t>
+      </w:r>
+      <w:r>
+        <w:rPr>
+          <w:rFonts w:ascii="Arial" w:hAnsi="Arial" w:cs="Arial"/>
+          <w:color w:val="FF0000"/>
+        </w:rPr>
+        <w:t>categorical outcomes</w:t>
+      </w:r>
+      <w:r>
+        <w:rPr>
+          <w:rFonts w:ascii="Arial" w:hAnsi="Arial" w:cs="Arial"/>
+        </w:rPr>
+        <w:t xml:space="preserve"> and the</w:t>
+      </w:r>
+      <w:r>
+        <w:rPr>
+          <w:rFonts w:ascii="Arial" w:hAnsi="Arial" w:cs="Arial"/>
+          <w:b/>
+        </w:rPr>
+        <w:t xml:space="preserve"> Kolmogorov-Smirnov test</w:t>
+      </w:r>
+      <w:r>
+        <w:rPr>
+          <w:rFonts w:ascii="Arial" w:hAnsi="Arial" w:cs="Arial"/>
+        </w:rPr>
+        <w:t xml:space="preserve"> [45] for </w:t>
+      </w:r>
+      <w:r>
+        <w:rPr>
+          <w:rFonts w:ascii="Arial" w:hAnsi="Arial" w:cs="Arial"/>
+          <w:color w:val="FF0000"/>
+        </w:rPr>
+        <w:t>numerical outcomes</w:t>
+      </w:r>
+    </w:p>
+    <w:p>
+      <w:pPr>
+        <w:rPr>
+          <w:rFonts w:ascii="Arial" w:hAnsi="Arial" w:cs="Arial"/>
+        </w:rPr>
+      </w:pPr>
+      <w:r>
+        <w:rPr>
+          <w:rFonts w:ascii="Arial" w:hAnsi="Arial" w:cs="Arial"/>
+        </w:rPr>
+        <w:t xml:space="preserve">D ranks between 0-1, </w:t>
+      </w:r>
+      <w:r>
+        <w:rPr>
+          <w:rFonts w:ascii="Arial" w:hAnsi="Arial" w:cs="Arial"/>
+          <w:b/>
+          <w:color w:val="FF0000"/>
+        </w:rPr>
+        <w:t>0 corresponds to no impact by f (i.e., O</w:t>
+      </w:r>
+      <w:r>
+        <w:rPr>
+          <w:rFonts w:ascii="Arial" w:hAnsi="Arial" w:cs="Arial"/>
+          <w:b/>
+          <w:color w:val="FF0000"/>
+          <w:vertAlign w:val="subscript"/>
+        </w:rPr>
+        <w:t>IN</w:t>
+      </w:r>
+      <w:r>
+        <w:rPr>
+          <w:rFonts w:ascii="Arial" w:hAnsi="Arial" w:cs="Arial"/>
+          <w:b/>
+          <w:color w:val="FF0000"/>
+        </w:rPr>
+        <w:t xml:space="preserve"> = O</w:t>
+      </w:r>
+      <w:r>
+        <w:rPr>
+          <w:rFonts w:ascii="Arial" w:hAnsi="Arial" w:cs="Arial"/>
+          <w:b/>
+          <w:color w:val="FF0000"/>
+          <w:vertAlign w:val="subscript"/>
+        </w:rPr>
+        <w:t>CF</w:t>
+      </w:r>
+      <w:r>
+        <w:rPr>
+          <w:rFonts w:ascii="Arial" w:hAnsi="Arial" w:cs="Arial"/>
+          <w:b/>
+          <w:color w:val="FF0000"/>
+        </w:rPr>
+        <w:t xml:space="preserve">) [likely to be a confounding variable] </w:t>
+      </w:r>
+      <w:r>
+        <w:rPr>
+          <w:rFonts w:ascii="Arial" w:hAnsi="Arial" w:cs="Arial"/>
+        </w:rPr>
+        <w:t>and 1 corresponds to a large impact (i.e., a maximal difference between O</w:t>
+      </w:r>
+      <w:r>
+        <w:rPr>
+          <w:rFonts w:ascii="Arial" w:hAnsi="Arial" w:cs="Arial"/>
+          <w:vertAlign w:val="subscript"/>
+        </w:rPr>
+        <w:t>IN</w:t>
+      </w:r>
+      <w:r>
+        <w:rPr>
+          <w:rFonts w:ascii="Arial" w:hAnsi="Arial" w:cs="Arial"/>
+        </w:rPr>
+        <w:t xml:space="preserve"> and O</w:t>
+      </w:r>
+      <w:r>
+        <w:rPr>
+          <w:rFonts w:ascii="Arial" w:hAnsi="Arial" w:cs="Arial"/>
+          <w:vertAlign w:val="subscript"/>
+        </w:rPr>
+        <w:t>CF</w:t>
+      </w:r>
+      <w:r>
+        <w:rPr>
+          <w:rFonts w:ascii="Arial" w:hAnsi="Arial" w:cs="Arial"/>
+        </w:rPr>
+        <w:t xml:space="preserve">). </w:t>
+      </w:r>
+    </w:p>
+    <w:p>
+      <w:pPr>
+        <w:rPr>
+          <w:rFonts w:ascii="Arial" w:hAnsi="Arial" w:cs="Arial"/>
+        </w:rPr>
+      </w:pPr>
+    </w:p>
+    <w:p>
+      <w:pPr>
+        <w:rPr>
+          <w:rFonts w:ascii="Arial" w:hAnsi="Arial" w:cs="Arial"/>
+          <w:color w:val="5B9BD5" w:themeColor="accent5"/>
+          <w:u w:val="single"/>
+        </w:rPr>
+      </w:pPr>
+      <w:r>
+        <w:rPr>
+          <w:rFonts w:ascii="Arial" w:hAnsi="Arial" w:cs="Arial"/>
+        </w:rPr>
+        <w:t>Example lineups r</w:t>
+      </w:r>
+      <w:r>
+        <w:rPr>
+          <w:rFonts w:ascii="Arial" w:hAnsi="Arial" w:cs="Arial"/>
+        </w:rPr>
+        <w:t xml:space="preserve">efer to </w:t>
+      </w:r>
+      <w:r>
+        <w:rPr>
+          <w:rFonts w:ascii="Arial" w:hAnsi="Arial" w:cs="Arial"/>
+          <w:color w:val="5B9BD5" w:themeColor="accent5"/>
+          <w:u w:val="single"/>
+        </w:rPr>
+        <w:t>10.1109/TVCG.2018.2864907</w:t>
+      </w:r>
+    </w:p>
+    <w:p>
+      <w:pPr>
+        <w:rPr>
+          <w:rFonts w:ascii="Arial" w:hAnsi="Arial" w:cs="Arial"/>
+          <w:color w:val="5B9BD5" w:themeColor="accent5"/>
+          <w:u w:val="single"/>
         </w:rPr>
       </w:pPr>
       <w:r>
@@ -2065,12 +1937,11 @@
           <w:rFonts w:ascii="Arial" w:hAnsi="Arial" w:cs="Arial"/>
           <w:noProof/>
         </w:rPr>
-        <w:lastRenderedPageBreak/>
         <w:drawing>
-          <wp:inline distT="0" distB="0" distL="0" distR="0" wp14:anchorId="50A246B5" wp14:editId="5015821F">
-            <wp:extent cx="5033727" cy="6110651"/>
-            <wp:effectExtent l="0" t="0" r="0" b="4445"/>
-            <wp:docPr id="4" name="图片 4"/>
+          <wp:inline distT="0" distB="0" distL="0" distR="0" wp14:anchorId="36F7C0A5" wp14:editId="3AF7B9E4">
+            <wp:extent cx="4073237" cy="2023869"/>
+            <wp:effectExtent l="0" t="0" r="3810" b="0"/>
+            <wp:docPr id="12" name="图片 12"/>
             <wp:cNvGraphicFramePr>
               <a:graphicFrameLocks xmlns:a="http://schemas.openxmlformats.org/drawingml/2006/main" noChangeAspect="1"/>
             </wp:cNvGraphicFramePr>
@@ -2090,6 +1961,55 @@
                   <pic:spPr>
                     <a:xfrm>
                       <a:off x="0" y="0"/>
+                      <a:ext cx="4088072" cy="2031240"/>
+                    </a:xfrm>
+                    <a:prstGeom prst="rect">
+                      <a:avLst/>
+                    </a:prstGeom>
+                  </pic:spPr>
+                </pic:pic>
+              </a:graphicData>
+            </a:graphic>
+          </wp:inline>
+        </w:drawing>
+      </w:r>
+    </w:p>
+    <w:p>
+      <w:pPr>
+        <w:rPr>
+          <w:rFonts w:ascii="Arial" w:hAnsi="Arial" w:cs="Arial"/>
+        </w:rPr>
+      </w:pPr>
+      <w:r>
+        <w:rPr>
+          <w:rFonts w:ascii="Arial" w:hAnsi="Arial" w:cs="Arial"/>
+          <w:noProof/>
+        </w:rPr>
+        <w:lastRenderedPageBreak/>
+        <w:drawing>
+          <wp:inline distT="0" distB="0" distL="0" distR="0" wp14:anchorId="50A246B5" wp14:editId="5015821F">
+            <wp:extent cx="5033727" cy="6110651"/>
+            <wp:effectExtent l="0" t="0" r="0" b="4445"/>
+            <wp:docPr id="4" name="图片 4"/>
+            <wp:cNvGraphicFramePr>
+              <a:graphicFrameLocks xmlns:a="http://schemas.openxmlformats.org/drawingml/2006/main" noChangeAspect="1"/>
+            </wp:cNvGraphicFramePr>
+            <a:graphic xmlns:a="http://schemas.openxmlformats.org/drawingml/2006/main">
+              <a:graphicData uri="http://schemas.openxmlformats.org/drawingml/2006/picture">
+                <pic:pic xmlns:pic="http://schemas.openxmlformats.org/drawingml/2006/picture">
+                  <pic:nvPicPr>
+                    <pic:cNvPr id="1" name=""/>
+                    <pic:cNvPicPr/>
+                  </pic:nvPicPr>
+                  <pic:blipFill>
+                    <a:blip r:embed="rId20"/>
+                    <a:stretch>
+                      <a:fillRect/>
+                    </a:stretch>
+                  </pic:blipFill>
+                  <pic:spPr>
+                    <a:xfrm>
+                      <a:off x="0" y="0"/>
                       <a:ext cx="5041142" cy="6119653"/>
                     </a:xfrm>
                     <a:prstGeom prst="rect">
@@ -2392,7 +2312,7 @@
                     </pic:cNvPicPr>
                   </pic:nvPicPr>
                   <pic:blipFill>
-                    <a:blip r:embed="rId20" cstate="print">
+                    <a:blip r:embed="rId21" cstate="print">
                       <a:extLst>
                         <a:ext uri="{28A0092B-C50C-407E-A947-70E740481C1C}">
                           <a14:useLocalDpi xmlns:a14="http://schemas.microsoft.com/office/drawing/2010/main" val="0"/>
@@ -2628,19 +2548,11 @@
         </w:rPr>
         <w:t xml:space="preserve"> multiple groups (</w:t>
       </w:r>
-      <w:proofErr w:type="spellStart"/>
-      <w:r>
-        <w:rPr>
-          <w:rFonts w:ascii="Arial" w:hAnsi="Arial" w:cs="Arial"/>
-        </w:rPr>
-        <w:t>ie</w:t>
-      </w:r>
-      <w:proofErr w:type="spellEnd"/>
-      <w:r>
-        <w:rPr>
-          <w:rFonts w:ascii="Arial" w:hAnsi="Arial" w:cs="Arial"/>
-        </w:rPr>
-        <w:t xml:space="preserve">, </w:t>
+      <w:r>
+        <w:rPr>
+          <w:rFonts w:ascii="Arial" w:hAnsi="Arial" w:cs="Arial"/>
+        </w:rPr>
+        <w:t xml:space="preserve">ie, </w:t>
       </w:r>
       <w:r>
         <w:rPr>
@@ -2676,7 +2588,7 @@
                     <pic:cNvPicPr/>
                   </pic:nvPicPr>
                   <pic:blipFill>
-                    <a:blip r:embed="rId21"/>
+                    <a:blip r:embed="rId22"/>
                     <a:stretch>
                       <a:fillRect/>
                     </a:stretch>
@@ -2734,7 +2646,7 @@
                     </pic:cNvPicPr>
                   </pic:nvPicPr>
                   <pic:blipFill>
-                    <a:blip r:embed="rId22">
+                    <a:blip r:embed="rId23">
                       <a:extLst>
                         <a:ext uri="{28A0092B-C50C-407E-A947-70E740481C1C}">
                           <a14:useLocalDpi xmlns:a14="http://schemas.microsoft.com/office/drawing/2010/main" val="0"/>
@@ -2778,87 +2690,7 @@
           <w:rFonts w:ascii="Arial" w:hAnsi="Arial" w:cs="Arial"/>
           <w:i/>
         </w:rPr>
-        <w:t xml:space="preserve">S. </w:t>
-      </w:r>
-      <w:proofErr w:type="spellStart"/>
-      <w:r>
-        <w:rPr>
-          <w:rFonts w:ascii="Arial" w:hAnsi="Arial" w:cs="Arial"/>
-          <w:i/>
-        </w:rPr>
-        <w:t>Bremm</w:t>
-      </w:r>
-      <w:proofErr w:type="spellEnd"/>
-      <w:r>
-        <w:rPr>
-          <w:rFonts w:ascii="Arial" w:hAnsi="Arial" w:cs="Arial"/>
-          <w:i/>
-        </w:rPr>
-        <w:t xml:space="preserve">, T. von </w:t>
-      </w:r>
-      <w:proofErr w:type="spellStart"/>
-      <w:r>
-        <w:rPr>
-          <w:rFonts w:ascii="Arial" w:hAnsi="Arial" w:cs="Arial"/>
-          <w:i/>
-        </w:rPr>
-        <w:t>Landesberger</w:t>
-      </w:r>
-      <w:proofErr w:type="spellEnd"/>
-      <w:r>
-        <w:rPr>
-          <w:rFonts w:ascii="Arial" w:hAnsi="Arial" w:cs="Arial"/>
-          <w:i/>
-        </w:rPr>
-        <w:t xml:space="preserve">, M. </w:t>
-      </w:r>
-      <w:proofErr w:type="spellStart"/>
-      <w:r>
-        <w:rPr>
-          <w:rFonts w:ascii="Arial" w:hAnsi="Arial" w:cs="Arial"/>
-          <w:i/>
-        </w:rPr>
-        <w:t>Heß</w:t>
-      </w:r>
-      <w:proofErr w:type="spellEnd"/>
-      <w:r>
-        <w:rPr>
-          <w:rFonts w:ascii="Arial" w:hAnsi="Arial" w:cs="Arial"/>
-          <w:i/>
-        </w:rPr>
-        <w:t xml:space="preserve">, T. Schreck, P. Weil and K. </w:t>
-      </w:r>
-      <w:proofErr w:type="spellStart"/>
-      <w:r>
-        <w:rPr>
-          <w:rFonts w:ascii="Arial" w:hAnsi="Arial" w:cs="Arial"/>
-          <w:i/>
-        </w:rPr>
-        <w:t>Hamacherk</w:t>
-      </w:r>
-      <w:proofErr w:type="spellEnd"/>
-      <w:r>
-        <w:rPr>
-          <w:rFonts w:ascii="Arial" w:hAnsi="Arial" w:cs="Arial"/>
-          <w:i/>
-        </w:rPr>
-        <w:t xml:space="preserve">, "Interactive visual comparison of multiple trees," 2011 IEEE Conference on Visual Analytics Science and Technology (VAST), Providence, RI, USA, 2011, pp. 31-40, </w:t>
-      </w:r>
-      <w:proofErr w:type="spellStart"/>
-      <w:r>
-        <w:rPr>
-          <w:rFonts w:ascii="Arial" w:hAnsi="Arial" w:cs="Arial"/>
-          <w:i/>
-        </w:rPr>
-        <w:t>doi</w:t>
-      </w:r>
-      <w:proofErr w:type="spellEnd"/>
-      <w:r>
-        <w:rPr>
-          <w:rFonts w:ascii="Arial" w:hAnsi="Arial" w:cs="Arial"/>
-          <w:i/>
-        </w:rPr>
-        <w:t>: 10.1109/VAST.2011.6102439.</w:t>
+        <w:t>S. Bremm, T. von Landesberger, M. Heß, T. Schreck, P. Weil and K. Hamacherk, "Interactive visual comparison of multiple trees," 2011 IEEE Conference on Visual Analytics Science and Technology (VAST), Providence, RI, USA, 2011, pp. 31-40, doi: 10.1109/VAST.2011.6102439.</w:t>
       </w:r>
     </w:p>
     <w:p>
@@ -2995,80 +2827,6 @@
             <wp:extent cx="5274310" cy="3380105"/>
             <wp:effectExtent l="0" t="0" r="2540" b="0"/>
             <wp:docPr id="9" name="图片 9"/>
-            <wp:cNvGraphicFramePr>
-              <a:graphicFrameLocks xmlns:a="http://schemas.openxmlformats.org/drawingml/2006/main" noChangeAspect="1"/>
-            </wp:cNvGraphicFramePr>
-            <a:graphic xmlns:a="http://schemas.openxmlformats.org/drawingml/2006/main">
-              <a:graphicData uri="http://schemas.openxmlformats.org/drawingml/2006/picture">
-                <pic:pic xmlns:pic="http://schemas.openxmlformats.org/drawingml/2006/picture">
-                  <pic:nvPicPr>
-                    <pic:cNvPr id="1" name=""/>
-                    <pic:cNvPicPr/>
-                  </pic:nvPicPr>
-                  <pic:blipFill>
-                    <a:blip r:embed="rId23"/>
-                    <a:stretch>
-                      <a:fillRect/>
-                    </a:stretch>
-                  </pic:blipFill>
-                  <pic:spPr>
-                    <a:xfrm>
-                      <a:off x="0" y="0"/>
-                      <a:ext cx="5274310" cy="3380105"/>
-                    </a:xfrm>
-                    <a:prstGeom prst="rect">
-                      <a:avLst/>
-                    </a:prstGeom>
-                  </pic:spPr>
-                </pic:pic>
-              </a:graphicData>
-            </a:graphic>
-          </wp:inline>
-        </w:drawing>
-      </w:r>
-    </w:p>
-    <w:p>
-      <w:pPr>
-        <w:rPr>
-          <w:rFonts w:ascii="Arial" w:hAnsi="Arial" w:cs="Arial"/>
-          <w:b/>
-          <w:color w:val="FF0000"/>
-          <w:sz w:val="24"/>
-        </w:rPr>
-      </w:pPr>
-      <w:r>
-        <w:rPr>
-          <w:rFonts w:ascii="Arial" w:hAnsi="Arial" w:cs="Arial"/>
-          <w:b/>
-          <w:color w:val="FF0000"/>
-          <w:sz w:val="24"/>
-        </w:rPr>
-        <w:lastRenderedPageBreak/>
-        <w:t xml:space="preserve">method 2: </w:t>
-      </w:r>
-      <w:r>
-        <w:rPr>
-          <w:rFonts w:ascii="Arial" w:hAnsi="Arial" w:cs="Arial"/>
-        </w:rPr>
-        <w:t xml:space="preserve">merge same nodes </w:t>
-      </w:r>
-    </w:p>
-    <w:p>
-      <w:pPr>
-        <w:rPr>
-          <w:rFonts w:ascii="Arial" w:hAnsi="Arial" w:cs="Arial"/>
-        </w:rPr>
-      </w:pPr>
-      <w:r>
-        <w:rPr>
-          <w:rFonts w:ascii="Arial" w:hAnsi="Arial" w:cs="Arial"/>
-          <w:noProof/>
-        </w:rPr>
-        <w:drawing>
-          <wp:inline distT="0" distB="0" distL="0" distR="0" wp14:anchorId="603EA5C4" wp14:editId="1F48D9E7">
-            <wp:extent cx="5115208" cy="3077377"/>
-            <wp:effectExtent l="0" t="0" r="9525" b="8890"/>
-            <wp:docPr id="10" name="图片 10"/>
             <wp:cNvGraphicFramePr>
               <a:graphicFrameLocks xmlns:a="http://schemas.openxmlformats.org/drawingml/2006/main" noChangeAspect="1"/>
             </wp:cNvGraphicFramePr>
@@ -3088,6 +2846,80 @@
                   <pic:spPr>
                     <a:xfrm>
                       <a:off x="0" y="0"/>
+                      <a:ext cx="5274310" cy="3380105"/>
+                    </a:xfrm>
+                    <a:prstGeom prst="rect">
+                      <a:avLst/>
+                    </a:prstGeom>
+                  </pic:spPr>
+                </pic:pic>
+              </a:graphicData>
+            </a:graphic>
+          </wp:inline>
+        </w:drawing>
+      </w:r>
+    </w:p>
+    <w:p>
+      <w:pPr>
+        <w:rPr>
+          <w:rFonts w:ascii="Arial" w:hAnsi="Arial" w:cs="Arial"/>
+          <w:b/>
+          <w:color w:val="FF0000"/>
+          <w:sz w:val="24"/>
+        </w:rPr>
+      </w:pPr>
+      <w:r>
+        <w:rPr>
+          <w:rFonts w:ascii="Arial" w:hAnsi="Arial" w:cs="Arial"/>
+          <w:b/>
+          <w:color w:val="FF0000"/>
+          <w:sz w:val="24"/>
+        </w:rPr>
+        <w:lastRenderedPageBreak/>
+        <w:t xml:space="preserve">method 2: </w:t>
+      </w:r>
+      <w:r>
+        <w:rPr>
+          <w:rFonts w:ascii="Arial" w:hAnsi="Arial" w:cs="Arial"/>
+        </w:rPr>
+        <w:t xml:space="preserve">merge same nodes </w:t>
+      </w:r>
+    </w:p>
+    <w:p>
+      <w:pPr>
+        <w:rPr>
+          <w:rFonts w:ascii="Arial" w:hAnsi="Arial" w:cs="Arial"/>
+        </w:rPr>
+      </w:pPr>
+      <w:r>
+        <w:rPr>
+          <w:rFonts w:ascii="Arial" w:hAnsi="Arial" w:cs="Arial"/>
+          <w:noProof/>
+        </w:rPr>
+        <w:drawing>
+          <wp:inline distT="0" distB="0" distL="0" distR="0" wp14:anchorId="603EA5C4" wp14:editId="1F48D9E7">
+            <wp:extent cx="5115208" cy="3077377"/>
+            <wp:effectExtent l="0" t="0" r="9525" b="8890"/>
+            <wp:docPr id="10" name="图片 10"/>
+            <wp:cNvGraphicFramePr>
+              <a:graphicFrameLocks xmlns:a="http://schemas.openxmlformats.org/drawingml/2006/main" noChangeAspect="1"/>
+            </wp:cNvGraphicFramePr>
+            <a:graphic xmlns:a="http://schemas.openxmlformats.org/drawingml/2006/main">
+              <a:graphicData uri="http://schemas.openxmlformats.org/drawingml/2006/picture">
+                <pic:pic xmlns:pic="http://schemas.openxmlformats.org/drawingml/2006/picture">
+                  <pic:nvPicPr>
+                    <pic:cNvPr id="1" name=""/>
+                    <pic:cNvPicPr/>
+                  </pic:nvPicPr>
+                  <pic:blipFill>
+                    <a:blip r:embed="rId25"/>
+                    <a:stretch>
+                      <a:fillRect/>
+                    </a:stretch>
+                  </pic:blipFill>
+                  <pic:spPr>
+                    <a:xfrm>
+                      <a:off x="0" y="0"/>
                       <a:ext cx="5158037" cy="3103144"/>
                     </a:xfrm>
                     <a:prstGeom prst="rect">
@@ -3107,7 +2939,7 @@
           <w:rFonts w:ascii="Arial" w:hAnsi="Arial" w:cs="Arial"/>
         </w:rPr>
       </w:pPr>
-      <w:hyperlink r:id="rId25" w:history="1">
+      <w:hyperlink r:id="rId26" w:history="1">
         <w:r>
           <w:rPr>
             <w:rStyle w:val="a5"/>
@@ -3276,7 +3108,7 @@
     <w:p>
       <w:pPr>
         <w:rPr>
-          <w:rFonts w:ascii="Arial" w:hAnsi="Arial" w:cs="Arial" w:hint="eastAsia"/>
+          <w:rFonts w:ascii="Arial" w:hAnsi="Arial" w:cs="Arial"/>
         </w:rPr>
       </w:pPr>
       <w:r>
@@ -3285,7 +3117,6 @@
         </w:rPr>
         <w:t xml:space="preserve">Many existing Graph visualization libraries support hierarchical composite graph visualization, such as </w:t>
       </w:r>
-      <w:proofErr w:type="spellStart"/>
       <w:r>
         <w:rPr>
           <w:rFonts w:ascii="Arial" w:hAnsi="Arial" w:cs="Arial"/>
@@ -3293,74 +3124,27 @@
         </w:rPr>
         <w:t>Dagre</w:t>
       </w:r>
-      <w:proofErr w:type="spellEnd"/>
-      <w:r>
-        <w:rPr>
-          <w:rFonts w:ascii="Arial" w:hAnsi="Arial" w:cs="Arial"/>
-        </w:rPr>
-        <w:t xml:space="preserve">, </w:t>
-      </w:r>
-      <w:proofErr w:type="spellStart"/>
-      <w:r>
-        <w:rPr>
-          <w:rFonts w:ascii="Arial" w:hAnsi="Arial" w:cs="Arial"/>
-        </w:rPr>
-        <w:t>Tensorboard</w:t>
-      </w:r>
-      <w:proofErr w:type="spellEnd"/>
-      <w:r>
-        <w:rPr>
-          <w:rFonts w:ascii="Arial" w:hAnsi="Arial" w:cs="Arial"/>
-        </w:rPr>
-        <w:t xml:space="preserve"> Graph (</w:t>
-      </w:r>
-      <w:hyperlink r:id="rId26" w:history="1">
+      <w:r>
+        <w:rPr>
+          <w:rFonts w:ascii="Arial" w:hAnsi="Arial" w:cs="Arial"/>
+        </w:rPr>
+        <w:t>, Tensorboard Graph (</w:t>
+      </w:r>
+      <w:hyperlink r:id="rId27" w:history="1">
         <w:r>
           <w:rPr>
             <w:rStyle w:val="a5"/>
             <w:rFonts w:ascii="Arial" w:hAnsi="Arial" w:cs="Arial"/>
           </w:rPr>
-          <w:t xml:space="preserve">Examining the TensorFlow </w:t>
-        </w:r>
-        <w:proofErr w:type="gramStart"/>
-        <w:r>
-          <w:rPr>
-            <w:rStyle w:val="a5"/>
-            <w:rFonts w:ascii="Arial" w:hAnsi="Arial" w:cs="Arial"/>
-          </w:rPr>
-          <w:t>Graph  |</w:t>
-        </w:r>
-        <w:proofErr w:type="gramEnd"/>
-        <w:r>
-          <w:rPr>
-            <w:rStyle w:val="a5"/>
-            <w:rFonts w:ascii="Arial" w:hAnsi="Arial" w:cs="Arial"/>
-          </w:rPr>
-          <w:t>  TensorBoard</w:t>
+          <w:t>Examining the TensorFlow Graph  |  TensorBoard</w:t>
         </w:r>
       </w:hyperlink>
       <w:r>
         <w:rPr>
           <w:rFonts w:ascii="Arial" w:hAnsi="Arial" w:cs="Arial"/>
         </w:rPr>
-        <w:t xml:space="preserve">), </w:t>
-      </w:r>
-      <w:proofErr w:type="spellStart"/>
-      <w:r>
-        <w:rPr>
-          <w:rFonts w:ascii="Arial" w:hAnsi="Arial" w:cs="Arial"/>
-        </w:rPr>
-        <w:t>ccNetViz</w:t>
-      </w:r>
-      <w:proofErr w:type="spellEnd"/>
-      <w:r>
-        <w:rPr>
-          <w:rFonts w:ascii="Arial" w:hAnsi="Arial" w:cs="Arial"/>
-        </w:rPr>
-        <w:t>, etc.</w:t>
-      </w:r>
-      <w:bookmarkStart w:id="11" w:name="_GoBack"/>
-      <w:bookmarkEnd w:id="11"/>
+        <w:t>), ccNetViz, etc.</w:t>
+      </w:r>
     </w:p>
     <w:p>
       <w:pPr>
@@ -3381,7 +3165,7 @@
         </w:rPr>
         <w:t xml:space="preserve"> (</w:t>
       </w:r>
-      <w:hyperlink r:id="rId27" w:history="1">
+      <w:hyperlink r:id="rId28" w:history="1">
         <w:r>
           <w:rPr>
             <w:rStyle w:val="a5"/>
@@ -3394,37 +3178,9 @@
         <w:rPr>
           <w:rFonts w:ascii="Arial" w:hAnsi="Arial" w:cs="Arial"/>
         </w:rPr>
-        <w:t xml:space="preserve">)is a classic hierarchical graph visualization library. But the underlying </w:t>
-      </w:r>
-      <w:proofErr w:type="spellStart"/>
-      <w:r>
-        <w:rPr>
-          <w:rFonts w:ascii="Arial" w:hAnsi="Arial" w:cs="Arial"/>
-        </w:rPr>
-        <w:t>Graphlib</w:t>
-      </w:r>
-      <w:proofErr w:type="spellEnd"/>
-      <w:r>
-        <w:rPr>
-          <w:rFonts w:ascii="Arial" w:hAnsi="Arial" w:cs="Arial"/>
-        </w:rPr>
-        <w:t xml:space="preserve"> doesn't deal with grouping relationships. Contributors to the </w:t>
-      </w:r>
-      <w:proofErr w:type="spellStart"/>
-      <w:r>
-        <w:rPr>
-          <w:rFonts w:ascii="Arial" w:hAnsi="Arial" w:cs="Arial"/>
-        </w:rPr>
-        <w:t>Dagre</w:t>
-      </w:r>
-      <w:proofErr w:type="spellEnd"/>
-      <w:r>
-        <w:rPr>
-          <w:rFonts w:ascii="Arial" w:hAnsi="Arial" w:cs="Arial"/>
-        </w:rPr>
-        <w:t xml:space="preserve"> library join the Cluster later, but the space utilization is not high (</w:t>
-      </w:r>
-      <w:hyperlink r:id="rId28" w:history="1">
+        <w:t>)is a classic hierarchical graph visualization library. But the underlying Graphlib doesn't deal with grouping relationships. Contributors to the Dagre library join the Cluster later, but the space utilization is not high (</w:t>
+      </w:r>
+      <w:hyperlink r:id="rId29" w:history="1">
         <w:r>
           <w:rPr>
             <w:rStyle w:val="a5"/>
@@ -3583,19 +3339,11 @@
                 <w:rFonts w:ascii="Arial" w:hAnsi="Arial" w:cs="Arial"/>
               </w:rPr>
             </w:pPr>
-            <w:proofErr w:type="spellStart"/>
             <w:r>
               <w:rPr>
                 <w:rFonts w:ascii="Arial" w:hAnsi="Arial" w:cs="Arial"/>
               </w:rPr>
-              <w:t>Dagre</w:t>
-            </w:r>
-            <w:proofErr w:type="spellEnd"/>
-            <w:r>
-              <w:rPr>
-                <w:rFonts w:ascii="Arial" w:hAnsi="Arial" w:cs="Arial"/>
-              </w:rPr>
-              <w:t xml:space="preserve"> Cluster</w:t>
+              <w:t>Dagre Cluster</w:t>
             </w:r>
           </w:p>
         </w:tc>
@@ -3698,14 +3446,12 @@
                 <w:rFonts w:ascii="Arial" w:hAnsi="Arial" w:cs="Arial"/>
               </w:rPr>
             </w:pPr>
-            <w:proofErr w:type="spellStart"/>
             <w:r>
               <w:rPr>
                 <w:rFonts w:ascii="Arial" w:hAnsi="Arial" w:cs="Arial"/>
               </w:rPr>
               <w:t>ccNetViz</w:t>
             </w:r>
-            <w:proofErr w:type="spellEnd"/>
           </w:p>
         </w:tc>
         <w:tc>
@@ -3808,14 +3554,12 @@
                 <w:rFonts w:ascii="Arial" w:hAnsi="Arial" w:cs="Arial"/>
               </w:rPr>
             </w:pPr>
-            <w:proofErr w:type="spellStart"/>
             <w:r>
               <w:rPr>
                 <w:rFonts w:ascii="Arial" w:hAnsi="Arial" w:cs="Arial"/>
               </w:rPr>
               <w:t>JointJS</w:t>
             </w:r>
-            <w:proofErr w:type="spellEnd"/>
           </w:p>
         </w:tc>
         <w:tc>
@@ -3917,14 +3661,12 @@
                 <w:rFonts w:ascii="Arial" w:hAnsi="Arial" w:cs="Arial"/>
               </w:rPr>
             </w:pPr>
-            <w:proofErr w:type="spellStart"/>
             <w:r>
               <w:rPr>
                 <w:rFonts w:ascii="Arial" w:hAnsi="Arial" w:cs="Arial"/>
               </w:rPr>
               <w:t>TensorBoard</w:t>
             </w:r>
-            <w:proofErr w:type="spellEnd"/>
           </w:p>
         </w:tc>
         <w:tc>
@@ -4015,7 +3757,7 @@
     <w:p>
       <w:pPr>
         <w:rPr>
-          <w:rFonts w:ascii="Arial" w:hAnsi="Arial" w:cs="Arial" w:hint="eastAsia"/>
+          <w:rFonts w:ascii="Arial" w:hAnsi="Arial" w:cs="Arial"/>
         </w:rPr>
       </w:pPr>
     </w:p>
@@ -4030,7 +3772,7 @@
 </file>
 
 <file path=word/numbering.xml><?xml version="1.0" encoding="utf-8"?>
-<w:numbering xmlns:wpc="http://schemas.microsoft.com/office/word/2010/wordprocessingCanvas" xmlns:cx="http://schemas.microsoft.com/office/drawing/2014/chartex" xmlns:cx1="http://schemas.microsoft.com/office/drawing/2015/9/8/chartex" xmlns:cx2="http://schemas.microsoft.com/office/drawing/2015/10/21/chartex" xmlns:cx3="http://schemas.microsoft.com/office/drawing/2016/5/9/chartex" xmlns:cx4="http://schemas.microsoft.com/office/drawing/2016/5/10/chartex" xmlns:cx5="http://schemas.microsoft.com/office/drawing/2016/5/11/chartex" xmlns:cx6="http://schemas.microsoft.com/office/drawing/2016/5/12/chartex" xmlns:cx7="http://schemas.microsoft.com/office/drawing/2016/5/13/chartex" xmlns:cx8="http://schemas.microsoft.com/office/drawing/2016/5/14/chartex" xmlns:mc="http://schemas.openxmlformats.org/markup-compatibility/2006" xmlns:aink="http://schemas.microsoft.com/office/drawing/2016/ink" xmlns:am3d="http://schemas.microsoft.com/office/drawing/2017/model3d" xmlns:o="urn:schemas-microsoft-com:office:office" xmlns:r="http://schemas.openxmlformats.org/officeDocument/2006/relationships" xmlns:m="http://schemas.openxmlformats.org/officeDocument/2006/math" xmlns:v="urn:schemas-microsoft-com:vml" xmlns:wp14="http://schemas.microsoft.com/office/word/2010/wordprocessingDrawing" xmlns:wp="http://schemas.openxmlformats.org/drawingml/2006/wordprocessingDrawing" xmlns:w10="urn:schemas-microsoft-com:office:word" xmlns:w="http://schemas.openxmlformats.org/wordprocessingml/2006/main" xmlns:w14="http://schemas.microsoft.com/office/word/2010/wordml" xmlns:w15="http://schemas.microsoft.com/office/word/2012/wordml" xmlns:w16cid="http://schemas.microsoft.com/office/word/2016/wordml/cid" xmlns:w16se="http://schemas.microsoft.com/office/word/2015/wordml/symex" xmlns:wpg="http://schemas.microsoft.com/office/word/2010/wordprocessingGroup" xmlns:wpi="http://schemas.microsoft.com/office/word/2010/wordprocessingInk" xmlns:wne="http://schemas.microsoft.com/office/word/2006/wordml" xmlns:wps="http://schemas.microsoft.com/office/word/2010/wordprocessingShape" mc:Ignorable="w14 w15 w16se w16cid wp14">
+<w:numbering xmlns:wpc="http://schemas.microsoft.com/office/word/2010/wordprocessingCanvas" xmlns:cx="http://schemas.microsoft.com/office/drawing/2014/chartex" xmlns:cx1="http://schemas.microsoft.com/office/drawing/2015/9/8/chartex" xmlns:cx2="http://schemas.microsoft.com/office/drawing/2015/10/21/chartex" xmlns:cx3="http://schemas.microsoft.com/office/drawing/2016/5/9/chartex" xmlns:cx4="http://schemas.microsoft.com/office/drawing/2016/5/10/chartex" xmlns:cx5="http://schemas.microsoft.com/office/drawing/2016/5/11/chartex" xmlns:cx6="http://schemas.microsoft.com/office/drawing/2016/5/12/chartex" xmlns:cx7="http://schemas.microsoft.com/office/drawing/2016/5/13/chartex" xmlns:cx8="http://schemas.microsoft.com/office/drawing/2016/5/14/chartex" xmlns:mc="http://schemas.openxmlformats.org/markup-compatibility/2006" xmlns:aink="http://schemas.microsoft.com/office/drawing/2016/ink" xmlns:am3d="http://schemas.microsoft.com/office/drawing/2017/model3d" xmlns:o="urn:schemas-microsoft-com:office:office" xmlns:oel="http://schemas.microsoft.com/office/2019/extlst" xmlns:r="http://schemas.openxmlformats.org/officeDocument/2006/relationships" xmlns:m="http://schemas.openxmlformats.org/officeDocument/2006/math" xmlns:v="urn:schemas-microsoft-com:vml" xmlns:wp14="http://schemas.microsoft.com/office/word/2010/wordprocessingDrawing" xmlns:wp="http://schemas.openxmlformats.org/drawingml/2006/wordprocessingDrawing" xmlns:w10="urn:schemas-microsoft-com:office:word" xmlns:w="http://schemas.openxmlformats.org/wordprocessingml/2006/main" xmlns:w14="http://schemas.microsoft.com/office/word/2010/wordml" xmlns:w15="http://schemas.microsoft.com/office/word/2012/wordml" xmlns:w16cex="http://schemas.microsoft.com/office/word/2018/wordml/cex" xmlns:w16cid="http://schemas.microsoft.com/office/word/2016/wordml/cid" xmlns:w16="http://schemas.microsoft.com/office/word/2018/wordml" xmlns:w16du="http://schemas.microsoft.com/office/word/2023/wordml/word16du" xmlns:w16sdtdh="http://schemas.microsoft.com/office/word/2020/wordml/sdtdatahash" xmlns:w16se="http://schemas.microsoft.com/office/word/2015/wordml/symex" xmlns:wpg="http://schemas.microsoft.com/office/word/2010/wordprocessingGroup" xmlns:wpi="http://schemas.microsoft.com/office/word/2010/wordprocessingInk" xmlns:wne="http://schemas.microsoft.com/office/word/2006/wordml" xmlns:wps="http://schemas.microsoft.com/office/word/2010/wordprocessingShape" mc:Ignorable="w14 w15 w16se w16cid w16 w16cex w16sdtdh wp14">
   <w:abstractNum w:abstractNumId="0" w15:restartNumberingAfterBreak="0">
     <w:nsid w:val="1C0520A7"/>
     <w:multiLevelType w:val="hybridMultilevel"/>
@@ -4865,38 +4607,38 @@
       </w:pPr>
     </w:lvl>
   </w:abstractNum>
-  <w:num w:numId="1">
+  <w:num w:numId="1" w16cid:durableId="1199586877">
     <w:abstractNumId w:val="8"/>
   </w:num>
-  <w:num w:numId="2">
+  <w:num w:numId="2" w16cid:durableId="560405770">
     <w:abstractNumId w:val="0"/>
   </w:num>
-  <w:num w:numId="3">
+  <w:num w:numId="3" w16cid:durableId="1757171586">
     <w:abstractNumId w:val="3"/>
   </w:num>
-  <w:num w:numId="4">
+  <w:num w:numId="4" w16cid:durableId="100690069">
     <w:abstractNumId w:val="6"/>
   </w:num>
-  <w:num w:numId="5">
+  <w:num w:numId="5" w16cid:durableId="224074201">
     <w:abstractNumId w:val="4"/>
   </w:num>
-  <w:num w:numId="6">
+  <w:num w:numId="6" w16cid:durableId="97609214">
     <w:abstractNumId w:val="2"/>
   </w:num>
-  <w:num w:numId="7">
+  <w:num w:numId="7" w16cid:durableId="975525501">
     <w:abstractNumId w:val="7"/>
   </w:num>
-  <w:num w:numId="8">
+  <w:num w:numId="8" w16cid:durableId="1135221003">
     <w:abstractNumId w:val="5"/>
   </w:num>
-  <w:num w:numId="9">
+  <w:num w:numId="9" w16cid:durableId="1615598924">
     <w:abstractNumId w:val="1"/>
   </w:num>
 </w:numbering>
 </file>
 
 <file path=word/styles.xml><?xml version="1.0" encoding="utf-8"?>
-<w:styles xmlns:mc="http://schemas.openxmlformats.org/markup-compatibility/2006" xmlns:r="http://schemas.openxmlformats.org/officeDocument/2006/relationships" xmlns:w="http://schemas.openxmlformats.org/wordprocessingml/2006/main" xmlns:w14="http://schemas.microsoft.com/office/word/2010/wordml" xmlns:w15="http://schemas.microsoft.com/office/word/2012/wordml" xmlns:w16cid="http://schemas.microsoft.com/office/word/2016/wordml/cid" xmlns:w16se="http://schemas.microsoft.com/office/word/2015/wordml/symex" mc:Ignorable="w14 w15 w16se w16cid">
+<w:styles xmlns:mc="http://schemas.openxmlformats.org/markup-compatibility/2006" xmlns:r="http://schemas.openxmlformats.org/officeDocument/2006/relationships" xmlns:w="http://schemas.openxmlformats.org/wordprocessingml/2006/main" xmlns:w14="http://schemas.microsoft.com/office/word/2010/wordml" xmlns:w15="http://schemas.microsoft.com/office/word/2012/wordml" xmlns:w16cex="http://schemas.microsoft.com/office/word/2018/wordml/cex" xmlns:w16cid="http://schemas.microsoft.com/office/word/2016/wordml/cid" xmlns:w16="http://schemas.microsoft.com/office/word/2018/wordml" xmlns:w16sdtdh="http://schemas.microsoft.com/office/word/2020/wordml/sdtdatahash" xmlns:w16se="http://schemas.microsoft.com/office/word/2015/wordml/symex" mc:Ignorable="w14 w15 w16se w16cid w16 w16cex w16sdtdh">
   <w:docDefaults>
     <w:rPrDefault>
       <w:rPr>
@@ -4909,7 +4651,7 @@
     </w:rPrDefault>
     <w:pPrDefault/>
   </w:docDefaults>
-  <w:latentStyles w:defLockedState="0" w:defUIPriority="99" w:defSemiHidden="0" w:defUnhideWhenUsed="0" w:defQFormat="0" w:count="375">
+  <w:latentStyles w:defLockedState="0" w:defUIPriority="99" w:defSemiHidden="0" w:defUnhideWhenUsed="0" w:defQFormat="0" w:count="376">
     <w:lsdException w:name="Normal" w:uiPriority="0" w:qFormat="1"/>
     <w:lsdException w:name="heading 1" w:uiPriority="9" w:qFormat="1"/>
     <w:lsdException w:name="heading 2" w:semiHidden="1" w:uiPriority="9" w:unhideWhenUsed="1" w:qFormat="1"/>
@@ -5015,7 +4757,6 @@
     <w:lsdException w:name="HTML Sample" w:semiHidden="1" w:unhideWhenUsed="1"/>
     <w:lsdException w:name="HTML Typewriter" w:semiHidden="1" w:unhideWhenUsed="1"/>
     <w:lsdException w:name="HTML Variable" w:semiHidden="1" w:unhideWhenUsed="1"/>
-    <w:lsdException w:name="Normal Table" w:semiHidden="1" w:unhideWhenUsed="1"/>
     <w:lsdException w:name="annotation subject" w:semiHidden="1" w:unhideWhenUsed="1"/>
     <w:lsdException w:name="No List" w:semiHidden="1" w:unhideWhenUsed="1"/>
     <w:lsdException w:name="Outline List 1" w:semiHidden="1" w:unhideWhenUsed="1"/>
@@ -5062,10 +4803,8 @@
     <w:lsdException w:name="Table Subtle 2" w:semiHidden="1" w:unhideWhenUsed="1"/>
     <w:lsdException w:name="Table Web 1" w:semiHidden="1" w:unhideWhenUsed="1"/>
     <w:lsdException w:name="Table Web 2" w:semiHidden="1" w:unhideWhenUsed="1"/>
-    <w:lsdException w:name="Table Web 3" w:semiHidden="1" w:unhideWhenUsed="1"/>
     <w:lsdException w:name="Balloon Text" w:semiHidden="1" w:unhideWhenUsed="1"/>
     <w:lsdException w:name="Table Grid" w:uiPriority="39"/>
-    <w:lsdException w:name="Table Theme" w:semiHidden="1" w:unhideWhenUsed="1"/>
     <w:lsdException w:name="Placeholder Text" w:semiHidden="1"/>
     <w:lsdException w:name="No Spacing" w:uiPriority="1" w:qFormat="1"/>
     <w:lsdException w:name="Light Shading" w:uiPriority="60"/>
@@ -5285,6 +5024,7 @@
     <w:lsdException w:name="Smart Hyperlink" w:semiHidden="1" w:unhideWhenUsed="1"/>
     <w:lsdException w:name="Hashtag" w:semiHidden="1" w:unhideWhenUsed="1"/>
     <w:lsdException w:name="Unresolved Mention" w:semiHidden="1" w:unhideWhenUsed="1"/>
+    <w:lsdException w:name="Smart Link" w:semiHidden="1" w:unhideWhenUsed="1"/>
   </w:latentStyles>
   <w:style w:type="paragraph" w:default="1" w:styleId="a">
     <w:name w:val="Normal"/>
@@ -5297,6 +5037,7 @@
   <w:style w:type="character" w:default="1" w:styleId="a0">
     <w:name w:val="Default Paragraph Font"/>
     <w:uiPriority w:val="1"/>
+    <w:semiHidden/>
     <w:unhideWhenUsed/>
   </w:style>
   <w:style w:type="table" w:default="1" w:styleId="a1">

</xml_diff>